<commit_message>
Dodanie metody "DodanieOperatora" Modyfikcja PROC addUser
</commit_message>
<xml_diff>
--- a/Materiały/Zarządzanie kinem.docx
+++ b/Materiały/Zarządzanie kinem.docx
@@ -2033,21 +2033,7 @@
                 <w:rStyle w:val="Hipercze"/>
                 <w:noProof/>
               </w:rPr>
-              <w:t>scre</w:t>
-            </w:r>
-            <w:r>
-              <w:rPr>
-                <w:rStyle w:val="Hipercze"/>
-                <w:noProof/>
-              </w:rPr>
-              <w:t>e</w:t>
-            </w:r>
-            <w:r>
-              <w:rPr>
-                <w:rStyle w:val="Hipercze"/>
-                <w:noProof/>
-              </w:rPr>
-              <w:t>ningRoom</w:t>
+              <w:t>screeningRoom</w:t>
             </w:r>
             <w:r>
               <w:rPr>
@@ -3300,6 +3286,9 @@
         <w:jc w:val="center"/>
       </w:pPr>
       <w:r>
+        <w:rPr>
+          <w:noProof/>
+        </w:rPr>
         <w:drawing>
           <wp:inline distT="0" distB="0" distL="0" distR="0" wp14:anchorId="3813AA83" wp14:editId="353D79B2">
             <wp:extent cx="5760720" cy="5534660"/>
@@ -3416,10 +3405,7 @@
         </w:numPr>
       </w:pPr>
       <w:r>
-        <w:t>Oper_</w:t>
-      </w:r>
-      <w:r>
-        <w:t>Login varchar(50) not null – Login operatora</w:t>
+        <w:t>Oper_Login varchar(50) not null – Login operatora</w:t>
       </w:r>
     </w:p>
     <w:p>
@@ -3431,10 +3417,7 @@
         </w:numPr>
       </w:pPr>
       <w:r>
-        <w:t>Oper_</w:t>
-      </w:r>
-      <w:r>
-        <w:t>Password varchar(50) – Hasło operatora</w:t>
+        <w:t>Oper_Password varchar(50) – Hasło operatora</w:t>
       </w:r>
     </w:p>
     <w:p>
@@ -3446,10 +3429,7 @@
         </w:numPr>
       </w:pPr>
       <w:r>
-        <w:t>Oper_</w:t>
-      </w:r>
-      <w:r>
-        <w:t>Type int – typ operatora:</w:t>
+        <w:t>Oper_Type int – typ operatora:</w:t>
       </w:r>
     </w:p>
     <w:p>
@@ -3528,10 +3508,7 @@
         </w:numPr>
       </w:pPr>
       <w:r>
-        <w:t>CD_OperID int not null</w:t>
-      </w:r>
-      <w:r>
-        <w:t xml:space="preserve"> – klucz obcy do tabeli </w:t>
+        <w:t xml:space="preserve">CD_OperID int not null – klucz obcy do tabeli </w:t>
       </w:r>
       <w:hyperlink w:anchor="_operator" w:history="1">
         <w:r>
@@ -3551,10 +3528,7 @@
         </w:numPr>
       </w:pPr>
       <w:r>
-        <w:t>CD_Code varchar(50) not null</w:t>
-      </w:r>
-      <w:r>
-        <w:t xml:space="preserve"> – kod </w:t>
+        <w:t xml:space="preserve">CD_Code varchar(50) not null – kod </w:t>
       </w:r>
     </w:p>
     <w:p>
@@ -3566,10 +3540,7 @@
         </w:numPr>
       </w:pPr>
       <w:r>
-        <w:t>CD_Stauts int DEFAULT 0</w:t>
-      </w:r>
-      <w:r>
-        <w:t xml:space="preserve"> – status kodu</w:t>
+        <w:t>CD_Stauts int DEFAULT 0 – status kodu</w:t>
       </w:r>
     </w:p>
     <w:p>
@@ -3636,10 +3607,7 @@
         </w:numPr>
       </w:pPr>
       <w:r>
-        <w:t>SR_Nr int not null</w:t>
-      </w:r>
-      <w:r>
-        <w:t xml:space="preserve"> – numer sali</w:t>
+        <w:t>SR_Nr int not null – numer sali</w:t>
       </w:r>
     </w:p>
     <w:p>
@@ -3651,10 +3619,7 @@
         </w:numPr>
       </w:pPr>
       <w:r>
-        <w:t>SR_Status int DEFAULT 0</w:t>
-      </w:r>
-      <w:r>
-        <w:t xml:space="preserve"> – status sali </w:t>
+        <w:t xml:space="preserve">SR_Status int DEFAULT 0 – status sali </w:t>
       </w:r>
       <w:r>
         <w:t>(domyślnie 0)</w:t>
@@ -3693,13 +3658,7 @@
         </w:numPr>
       </w:pPr>
       <w:r>
-        <w:t>S</w:t>
-      </w:r>
-      <w:r>
-        <w:t>R_Content varchar(250)</w:t>
-      </w:r>
-      <w:r>
-        <w:t xml:space="preserve"> – opis sali </w:t>
+        <w:t xml:space="preserve">SR_Content varchar(250) – opis sali </w:t>
       </w:r>
     </w:p>
     <w:p>
@@ -3742,10 +3701,7 @@
         </w:numPr>
       </w:pPr>
       <w:r>
-        <w:t>Seat_SRID int not null</w:t>
-      </w:r>
-      <w:r>
-        <w:t xml:space="preserve"> – klucz obcy do </w:t>
+        <w:t xml:space="preserve">Seat_SRID int not null – klucz obcy do </w:t>
       </w:r>
       <w:hyperlink w:anchor="_screeningRoom" w:history="1">
         <w:r>
@@ -3765,10 +3721,7 @@
         </w:numPr>
       </w:pPr>
       <w:r>
-        <w:t>Seat_Nr int not null</w:t>
-      </w:r>
-      <w:r>
-        <w:t xml:space="preserve"> – numer fotela</w:t>
+        <w:t>Seat_Nr int not null – numer fotela</w:t>
       </w:r>
     </w:p>
     <w:p>
@@ -3780,10 +3733,7 @@
         </w:numPr>
       </w:pPr>
       <w:r>
-        <w:t>Seat_Row int not null</w:t>
-      </w:r>
-      <w:r>
-        <w:t xml:space="preserve"> – numer rzędu</w:t>
+        <w:t>Seat_Row int not null – numer rzędu</w:t>
       </w:r>
     </w:p>
     <w:p>
@@ -3826,10 +3776,7 @@
         </w:numPr>
       </w:pPr>
       <w:r>
-        <w:t>Cat_Name varchar(50)</w:t>
-      </w:r>
-      <w:r>
-        <w:t xml:space="preserve"> – Nazwa kategorii</w:t>
+        <w:t>Cat_Name varchar(50) – Nazwa kategorii</w:t>
       </w:r>
     </w:p>
     <w:p>
@@ -3895,10 +3842,7 @@
         </w:numPr>
       </w:pPr>
       <w:r>
-        <w:t>Film_Title varchar(50) not null</w:t>
-      </w:r>
-      <w:r>
-        <w:t xml:space="preserve"> – Tytuł filmu</w:t>
+        <w:t>Film_Title varchar(50) not null – Tytuł filmu</w:t>
       </w:r>
     </w:p>
     <w:p>
@@ -3910,10 +3854,7 @@
         </w:numPr>
       </w:pPr>
       <w:r>
-        <w:t>Film_Content varchar(250)</w:t>
-      </w:r>
-      <w:r>
-        <w:t xml:space="preserve"> – Opis filmu</w:t>
+        <w:t>Film_Content varchar(250) – Opis filmu</w:t>
       </w:r>
     </w:p>
     <w:p>
@@ -3925,10 +3866,7 @@
         </w:numPr>
       </w:pPr>
       <w:r>
-        <w:t>Film_Duration int not null</w:t>
-      </w:r>
-      <w:r>
-        <w:t xml:space="preserve"> – Długość filmu w minutach </w:t>
+        <w:t xml:space="preserve">Film_Duration int not null – Długość filmu w minutach </w:t>
       </w:r>
     </w:p>
     <w:p>
@@ -3940,10 +3878,7 @@
         </w:numPr>
       </w:pPr>
       <w:r>
-        <w:t>Film_DataDodania datetime DEFAULT GETDATE()</w:t>
-      </w:r>
-      <w:r>
-        <w:t xml:space="preserve"> – data dodania (domyślnie „teraz”)</w:t>
+        <w:t>Film_DataDodania datetime DEFAULT GETDATE() – data dodania (domyślnie „teraz”)</w:t>
       </w:r>
     </w:p>
     <w:p>
@@ -3955,10 +3890,7 @@
         </w:numPr>
       </w:pPr>
       <w:r>
-        <w:t>Film_SrcPicture varchar(250)</w:t>
-      </w:r>
-      <w:r>
-        <w:t xml:space="preserve"> – ścieżka do pliku ze zdjęciem</w:t>
+        <w:t>Film_SrcPicture varchar(250) – ścieżka do pliku ze zdjęciem</w:t>
       </w:r>
     </w:p>
     <w:p>
@@ -4005,10 +3937,7 @@
         </w:numPr>
       </w:pPr>
       <w:r>
-        <w:t>SE_FilmID int not null</w:t>
-      </w:r>
-      <w:r>
-        <w:t xml:space="preserve"> – klucz obcy do </w:t>
+        <w:t xml:space="preserve">SE_FilmID int not null – klucz obcy do </w:t>
       </w:r>
       <w:hyperlink w:anchor="_Films" w:history="1">
         <w:r>
@@ -4028,10 +3957,7 @@
         </w:numPr>
       </w:pPr>
       <w:r>
-        <w:t>SE_SRID int not null</w:t>
-      </w:r>
-      <w:r>
-        <w:t xml:space="preserve"> – klucz obcy do </w:t>
+        <w:t xml:space="preserve">SE_SRID int not null – klucz obcy do </w:t>
       </w:r>
       <w:hyperlink w:anchor="_screeningRoom" w:history="1">
         <w:r>
@@ -4051,10 +3977,7 @@
         </w:numPr>
       </w:pPr>
       <w:r>
-        <w:t>SE_DataEmisji datetime not null</w:t>
-      </w:r>
-      <w:r>
-        <w:t xml:space="preserve"> – data emisji</w:t>
+        <w:t>SE_DataEmisji datetime not null – data emisji</w:t>
       </w:r>
     </w:p>
     <w:p>
@@ -4098,10 +4021,7 @@
         </w:numPr>
       </w:pPr>
       <w:r>
-        <w:t>Book_OperID int not null</w:t>
-      </w:r>
-      <w:r>
-        <w:t xml:space="preserve"> – klucz obcy do </w:t>
+        <w:t xml:space="preserve">Book_OperID int not null – klucz obcy do </w:t>
       </w:r>
       <w:hyperlink w:anchor="_operator" w:history="1">
         <w:r>
@@ -4121,10 +4041,7 @@
         </w:numPr>
       </w:pPr>
       <w:r>
-        <w:t>Book_SeatID int not null</w:t>
-      </w:r>
-      <w:r>
-        <w:t xml:space="preserve"> – klucz obcy do </w:t>
+        <w:t xml:space="preserve">Book_SeatID int not null – klucz obcy do </w:t>
       </w:r>
       <w:hyperlink w:anchor="_Seats" w:history="1">
         <w:r>
@@ -4144,10 +4061,7 @@
         </w:numPr>
       </w:pPr>
       <w:r>
-        <w:t>Book_SeID int not null</w:t>
-      </w:r>
-      <w:r>
-        <w:t xml:space="preserve"> – klucz obcy do </w:t>
+        <w:t xml:space="preserve">Book_SeID int not null – klucz obcy do </w:t>
       </w:r>
       <w:hyperlink w:anchor="_Seance" w:history="1">
         <w:r>
@@ -4167,10 +4081,7 @@
         </w:numPr>
       </w:pPr>
       <w:r>
-        <w:t>Book_CodeID int</w:t>
-      </w:r>
-      <w:r>
-        <w:t xml:space="preserve"> – klucz obcy do </w:t>
+        <w:t xml:space="preserve">Book_CodeID int – klucz obcy do </w:t>
       </w:r>
       <w:hyperlink w:anchor="_codes" w:history="1">
         <w:r>
@@ -4190,10 +4101,7 @@
         </w:numPr>
       </w:pPr>
       <w:r>
-        <w:t>Book_Type int not null</w:t>
-      </w:r>
-      <w:r>
-        <w:t xml:space="preserve"> – typ biletu</w:t>
+        <w:t>Book_Type int not null – typ biletu</w:t>
       </w:r>
     </w:p>
     <w:p>
@@ -4330,10 +4238,7 @@
         </w:numPr>
       </w:pPr>
       <w:r>
-        <w:t>Conf_Wartosc varchar(50)</w:t>
-      </w:r>
-      <w:r>
-        <w:t xml:space="preserve"> – wartość konfiguracji</w:t>
+        <w:t>Conf_Wartosc varchar(50) – wartość konfiguracji</w:t>
       </w:r>
     </w:p>
     <w:p>
@@ -4345,10 +4250,7 @@
         </w:numPr>
       </w:pPr>
       <w:r>
-        <w:t>Conf_Opis varchar (250)</w:t>
-      </w:r>
-      <w:r>
-        <w:t xml:space="preserve"> – opis pola</w:t>
+        <w:t>Conf_Opis varchar (250) – opis pola</w:t>
       </w:r>
     </w:p>
     <w:p>
@@ -4409,7 +4311,6 @@
           <w:numId w:val="2"/>
         </w:numPr>
       </w:pPr>
-      <w:proofErr w:type="spellStart"/>
       <w:r>
         <w:t>F</w:t>
       </w:r>
@@ -4419,7 +4320,6 @@
         </w:rPr>
         <w:t>ilmListV</w:t>
       </w:r>
-      <w:proofErr w:type="spellEnd"/>
     </w:p>
     <w:p>
       <w:r>
@@ -4429,16 +4329,14 @@
     <w:p>
       <w:pPr>
         <w:pStyle w:val="Nagwek3"/>
-        <w:ind w:left="708"/>
-      </w:pPr>
-      <w:r>
-        <w:t xml:space="preserve">4.3.1. </w:t>
-      </w:r>
-      <w:proofErr w:type="spellStart"/>
+        <w:numPr>
+          <w:ilvl w:val="2"/>
+          <w:numId w:val="2"/>
+        </w:numPr>
+      </w:pPr>
       <w:r>
         <w:t>OperCodeV</w:t>
       </w:r>
-      <w:proofErr w:type="spellEnd"/>
     </w:p>
     <w:p>
       <w:r>
@@ -4468,13 +4366,8 @@
           <w:color w:val="FF0000"/>
         </w:rPr>
       </w:pPr>
-      <w:proofErr w:type="spellStart"/>
-      <w:r>
-        <w:t>addFilm</w:t>
-      </w:r>
-      <w:proofErr w:type="spellEnd"/>
-      <w:r>
-        <w:t xml:space="preserve"> </w:t>
+      <w:r>
+        <w:t xml:space="preserve">addFilm </w:t>
       </w:r>
       <w:r>
         <w:rPr>
@@ -4508,15 +4401,65 @@
           <w:numId w:val="2"/>
         </w:numPr>
       </w:pPr>
-      <w:proofErr w:type="spellStart"/>
-      <w:r>
-        <w:t>addUser</w:t>
-      </w:r>
-      <w:proofErr w:type="spellEnd"/>
+      <w:r>
+        <w:t>add</w:t>
+      </w:r>
+      <w:r>
+        <w:t>Oper</w:t>
+      </w:r>
     </w:p>
     <w:p>
       <w:r>
         <w:t>Dodanie użytkownika do bazy</w:t>
+      </w:r>
+      <w:r>
+        <w:t xml:space="preserve">. </w:t>
+      </w:r>
+    </w:p>
+    <w:p>
+      <w:r>
+        <w:t>Przyjmuje wartości:</w:t>
+      </w:r>
+    </w:p>
+    <w:p>
+      <w:pPr>
+        <w:pStyle w:val="Akapitzlist"/>
+        <w:numPr>
+          <w:ilvl w:val="0"/>
+          <w:numId w:val="14"/>
+        </w:numPr>
+      </w:pPr>
+      <w:r>
+        <w:t xml:space="preserve">login varchar(50) not null– login </w:t>
+      </w:r>
+    </w:p>
+    <w:p>
+      <w:pPr>
+        <w:pStyle w:val="Akapitzlist"/>
+        <w:numPr>
+          <w:ilvl w:val="0"/>
+          <w:numId w:val="14"/>
+        </w:numPr>
+      </w:pPr>
+      <w:r>
+        <w:t>password varchar(50) DEFAULT NULL – hasło domyślnie puste</w:t>
+      </w:r>
+    </w:p>
+    <w:p>
+      <w:pPr>
+        <w:pStyle w:val="Akapitzlist"/>
+        <w:numPr>
+          <w:ilvl w:val="0"/>
+          <w:numId w:val="14"/>
+        </w:numPr>
+      </w:pPr>
+      <w:r>
+        <w:t>typ int – typ użytkownika (wartość 1 lub 2)</w:t>
+      </w:r>
+    </w:p>
+    <w:p>
+      <w:r>
+        <w:t>Zwraca varcha(300)</w:t>
       </w:r>
     </w:p>
     <w:p/>
@@ -5781,6 +5724,119 @@
     </w:lvl>
   </w:abstractNum>
   <w:abstractNum w:abstractNumId="12" w15:restartNumberingAfterBreak="0">
+    <w:nsid w:val="72E45E85"/>
+    <w:multiLevelType w:val="hybridMultilevel"/>
+    <w:tmpl w:val="BA2E19E6"/>
+    <w:lvl w:ilvl="0" w:tplc="04150001">
+      <w:start w:val="1"/>
+      <w:numFmt w:val="bullet"/>
+      <w:lvlText w:val=""/>
+      <w:lvlJc w:val="left"/>
+      <w:pPr>
+        <w:ind w:left="720" w:hanging="360"/>
+      </w:pPr>
+      <w:rPr>
+        <w:rFonts w:ascii="Symbol" w:hAnsi="Symbol" w:hint="default"/>
+      </w:rPr>
+    </w:lvl>
+    <w:lvl w:ilvl="1" w:tplc="04150003">
+      <w:start w:val="1"/>
+      <w:numFmt w:val="bullet"/>
+      <w:lvlText w:val="o"/>
+      <w:lvlJc w:val="left"/>
+      <w:pPr>
+        <w:ind w:left="1440" w:hanging="360"/>
+      </w:pPr>
+      <w:rPr>
+        <w:rFonts w:ascii="Courier New" w:hAnsi="Courier New" w:cs="Courier New" w:hint="default"/>
+      </w:rPr>
+    </w:lvl>
+    <w:lvl w:ilvl="2" w:tplc="04150005" w:tentative="1">
+      <w:start w:val="1"/>
+      <w:numFmt w:val="bullet"/>
+      <w:lvlText w:val=""/>
+      <w:lvlJc w:val="left"/>
+      <w:pPr>
+        <w:ind w:left="2160" w:hanging="360"/>
+      </w:pPr>
+      <w:rPr>
+        <w:rFonts w:ascii="Wingdings" w:hAnsi="Wingdings" w:hint="default"/>
+      </w:rPr>
+    </w:lvl>
+    <w:lvl w:ilvl="3" w:tplc="04150001" w:tentative="1">
+      <w:start w:val="1"/>
+      <w:numFmt w:val="bullet"/>
+      <w:lvlText w:val=""/>
+      <w:lvlJc w:val="left"/>
+      <w:pPr>
+        <w:ind w:left="2880" w:hanging="360"/>
+      </w:pPr>
+      <w:rPr>
+        <w:rFonts w:ascii="Symbol" w:hAnsi="Symbol" w:hint="default"/>
+      </w:rPr>
+    </w:lvl>
+    <w:lvl w:ilvl="4" w:tplc="04150003" w:tentative="1">
+      <w:start w:val="1"/>
+      <w:numFmt w:val="bullet"/>
+      <w:lvlText w:val="o"/>
+      <w:lvlJc w:val="left"/>
+      <w:pPr>
+        <w:ind w:left="3600" w:hanging="360"/>
+      </w:pPr>
+      <w:rPr>
+        <w:rFonts w:ascii="Courier New" w:hAnsi="Courier New" w:cs="Courier New" w:hint="default"/>
+      </w:rPr>
+    </w:lvl>
+    <w:lvl w:ilvl="5" w:tplc="04150005" w:tentative="1">
+      <w:start w:val="1"/>
+      <w:numFmt w:val="bullet"/>
+      <w:lvlText w:val=""/>
+      <w:lvlJc w:val="left"/>
+      <w:pPr>
+        <w:ind w:left="4320" w:hanging="360"/>
+      </w:pPr>
+      <w:rPr>
+        <w:rFonts w:ascii="Wingdings" w:hAnsi="Wingdings" w:hint="default"/>
+      </w:rPr>
+    </w:lvl>
+    <w:lvl w:ilvl="6" w:tplc="04150001" w:tentative="1">
+      <w:start w:val="1"/>
+      <w:numFmt w:val="bullet"/>
+      <w:lvlText w:val=""/>
+      <w:lvlJc w:val="left"/>
+      <w:pPr>
+        <w:ind w:left="5040" w:hanging="360"/>
+      </w:pPr>
+      <w:rPr>
+        <w:rFonts w:ascii="Symbol" w:hAnsi="Symbol" w:hint="default"/>
+      </w:rPr>
+    </w:lvl>
+    <w:lvl w:ilvl="7" w:tplc="04150003" w:tentative="1">
+      <w:start w:val="1"/>
+      <w:numFmt w:val="bullet"/>
+      <w:lvlText w:val="o"/>
+      <w:lvlJc w:val="left"/>
+      <w:pPr>
+        <w:ind w:left="5760" w:hanging="360"/>
+      </w:pPr>
+      <w:rPr>
+        <w:rFonts w:ascii="Courier New" w:hAnsi="Courier New" w:cs="Courier New" w:hint="default"/>
+      </w:rPr>
+    </w:lvl>
+    <w:lvl w:ilvl="8" w:tplc="04150005" w:tentative="1">
+      <w:start w:val="1"/>
+      <w:numFmt w:val="bullet"/>
+      <w:lvlText w:val=""/>
+      <w:lvlJc w:val="left"/>
+      <w:pPr>
+        <w:ind w:left="6480" w:hanging="360"/>
+      </w:pPr>
+      <w:rPr>
+        <w:rFonts w:ascii="Wingdings" w:hAnsi="Wingdings" w:hint="default"/>
+      </w:rPr>
+    </w:lvl>
+  </w:abstractNum>
+  <w:abstractNum w:abstractNumId="13" w15:restartNumberingAfterBreak="0">
     <w:nsid w:val="77D333D5"/>
     <w:multiLevelType w:val="hybridMultilevel"/>
     <w:tmpl w:val="790C3F1C"/>
@@ -5918,7 +5974,7 @@
     <w:abstractNumId w:val="1"/>
   </w:num>
   <w:num w:numId="9" w16cid:durableId="1765684076">
-    <w:abstractNumId w:val="12"/>
+    <w:abstractNumId w:val="13"/>
   </w:num>
   <w:num w:numId="10" w16cid:durableId="202866200">
     <w:abstractNumId w:val="4"/>
@@ -5931,6 +5987,9 @@
   </w:num>
   <w:num w:numId="13" w16cid:durableId="569584683">
     <w:abstractNumId w:val="3"/>
+  </w:num>
+  <w:num w:numId="14" w16cid:durableId="1521891514">
+    <w:abstractNumId w:val="12"/>
   </w:num>
 </w:numbering>
 </file>

</xml_diff>

<commit_message>
rozpoczęcie pracy nad procedurą addSeance
</commit_message>
<xml_diff>
--- a/Materiały/Zarządzanie kinem.docx
+++ b/Materiały/Zarządzanie kinem.docx
@@ -3392,8 +3392,37 @@
           <w:numId w:val="3"/>
         </w:numPr>
       </w:pPr>
-      <w:r>
-        <w:t xml:space="preserve">Oper_ID int not null autoincrement – klucz podstawowy </w:t>
+      <w:proofErr w:type="spellStart"/>
+      <w:r>
+        <w:t>Oper_ID</w:t>
+      </w:r>
+      <w:proofErr w:type="spellEnd"/>
+      <w:r>
+        <w:t xml:space="preserve"> </w:t>
+      </w:r>
+      <w:proofErr w:type="spellStart"/>
+      <w:r>
+        <w:t>int</w:t>
+      </w:r>
+      <w:proofErr w:type="spellEnd"/>
+      <w:r>
+        <w:t xml:space="preserve"> not </w:t>
+      </w:r>
+      <w:proofErr w:type="spellStart"/>
+      <w:r>
+        <w:t>null</w:t>
+      </w:r>
+      <w:proofErr w:type="spellEnd"/>
+      <w:r>
+        <w:t xml:space="preserve"> </w:t>
+      </w:r>
+      <w:proofErr w:type="spellStart"/>
+      <w:r>
+        <w:t>autoincrement</w:t>
+      </w:r>
+      <w:proofErr w:type="spellEnd"/>
+      <w:r>
+        <w:t xml:space="preserve"> – klucz podstawowy </w:t>
       </w:r>
     </w:p>
     <w:p>
@@ -3404,8 +3433,29 @@
           <w:numId w:val="3"/>
         </w:numPr>
       </w:pPr>
-      <w:r>
-        <w:t>Oper_Login varchar(50) not null – Login operatora</w:t>
+      <w:proofErr w:type="spellStart"/>
+      <w:r>
+        <w:t>Oper_Login</w:t>
+      </w:r>
+      <w:proofErr w:type="spellEnd"/>
+      <w:r>
+        <w:t xml:space="preserve"> </w:t>
+      </w:r>
+      <w:proofErr w:type="spellStart"/>
+      <w:r>
+        <w:t>varchar</w:t>
+      </w:r>
+      <w:proofErr w:type="spellEnd"/>
+      <w:r>
+        <w:t xml:space="preserve">(50) not </w:t>
+      </w:r>
+      <w:proofErr w:type="spellStart"/>
+      <w:r>
+        <w:t>null</w:t>
+      </w:r>
+      <w:proofErr w:type="spellEnd"/>
+      <w:r>
+        <w:t xml:space="preserve"> – Login operatora</w:t>
       </w:r>
     </w:p>
     <w:p>
@@ -3416,8 +3466,21 @@
           <w:numId w:val="3"/>
         </w:numPr>
       </w:pPr>
-      <w:r>
-        <w:t>Oper_Password varchar(50) – Hasło operatora</w:t>
+      <w:proofErr w:type="spellStart"/>
+      <w:r>
+        <w:t>Oper_Password</w:t>
+      </w:r>
+      <w:proofErr w:type="spellEnd"/>
+      <w:r>
+        <w:t xml:space="preserve"> </w:t>
+      </w:r>
+      <w:proofErr w:type="spellStart"/>
+      <w:r>
+        <w:t>varchar</w:t>
+      </w:r>
+      <w:proofErr w:type="spellEnd"/>
+      <w:r>
+        <w:t>(50) – Hasło operatora</w:t>
       </w:r>
     </w:p>
     <w:p>
@@ -3428,8 +3491,21 @@
           <w:numId w:val="3"/>
         </w:numPr>
       </w:pPr>
-      <w:r>
-        <w:t>Oper_Type int – typ operatora:</w:t>
+      <w:proofErr w:type="spellStart"/>
+      <w:r>
+        <w:t>Oper_Type</w:t>
+      </w:r>
+      <w:proofErr w:type="spellEnd"/>
+      <w:r>
+        <w:t xml:space="preserve"> </w:t>
+      </w:r>
+      <w:proofErr w:type="spellStart"/>
+      <w:r>
+        <w:t>int</w:t>
+      </w:r>
+      <w:proofErr w:type="spellEnd"/>
+      <w:r>
+        <w:t xml:space="preserve"> – typ operatora:</w:t>
       </w:r>
     </w:p>
     <w:p>
@@ -3479,6 +3555,7 @@
       <w:bookmarkStart w:id="22" w:name="_codes"/>
       <w:bookmarkStart w:id="23" w:name="_Toc130735295"/>
       <w:bookmarkEnd w:id="22"/>
+      <w:proofErr w:type="spellStart"/>
       <w:r>
         <w:t>C</w:t>
       </w:r>
@@ -3486,6 +3563,7 @@
         <w:t>odes</w:t>
       </w:r>
       <w:bookmarkEnd w:id="23"/>
+      <w:proofErr w:type="spellEnd"/>
     </w:p>
     <w:p>
       <w:pPr>
@@ -3496,7 +3574,31 @@
         </w:numPr>
       </w:pPr>
       <w:r>
-        <w:t xml:space="preserve">CD_ID int not null autoincrement – klucz podstawowy </w:t>
+        <w:t xml:space="preserve">CD_ID </w:t>
+      </w:r>
+      <w:proofErr w:type="spellStart"/>
+      <w:r>
+        <w:t>int</w:t>
+      </w:r>
+      <w:proofErr w:type="spellEnd"/>
+      <w:r>
+        <w:t xml:space="preserve"> not </w:t>
+      </w:r>
+      <w:proofErr w:type="spellStart"/>
+      <w:r>
+        <w:t>null</w:t>
+      </w:r>
+      <w:proofErr w:type="spellEnd"/>
+      <w:r>
+        <w:t xml:space="preserve"> </w:t>
+      </w:r>
+      <w:proofErr w:type="spellStart"/>
+      <w:r>
+        <w:t>autoincrement</w:t>
+      </w:r>
+      <w:proofErr w:type="spellEnd"/>
+      <w:r>
+        <w:t xml:space="preserve"> – klucz podstawowy </w:t>
       </w:r>
     </w:p>
     <w:p>
@@ -3507,8 +3609,29 @@
           <w:numId w:val="5"/>
         </w:numPr>
       </w:pPr>
-      <w:r>
-        <w:t xml:space="preserve">CD_OperID int not null – klucz obcy do tabeli </w:t>
+      <w:proofErr w:type="spellStart"/>
+      <w:r>
+        <w:t>CD_OperID</w:t>
+      </w:r>
+      <w:proofErr w:type="spellEnd"/>
+      <w:r>
+        <w:t xml:space="preserve"> </w:t>
+      </w:r>
+      <w:proofErr w:type="spellStart"/>
+      <w:r>
+        <w:t>int</w:t>
+      </w:r>
+      <w:proofErr w:type="spellEnd"/>
+      <w:r>
+        <w:t xml:space="preserve"> not </w:t>
+      </w:r>
+      <w:proofErr w:type="spellStart"/>
+      <w:r>
+        <w:t>null</w:t>
+      </w:r>
+      <w:proofErr w:type="spellEnd"/>
+      <w:r>
+        <w:t xml:space="preserve"> – klucz obcy do tabeli </w:t>
       </w:r>
       <w:hyperlink w:anchor="_operator" w:history="1">
         <w:r>
@@ -3527,8 +3650,29 @@
           <w:numId w:val="5"/>
         </w:numPr>
       </w:pPr>
-      <w:r>
-        <w:t xml:space="preserve">CD_Code varchar(50) not null – kod </w:t>
+      <w:proofErr w:type="spellStart"/>
+      <w:r>
+        <w:t>CD_Code</w:t>
+      </w:r>
+      <w:proofErr w:type="spellEnd"/>
+      <w:r>
+        <w:t xml:space="preserve"> </w:t>
+      </w:r>
+      <w:proofErr w:type="spellStart"/>
+      <w:r>
+        <w:t>varchar</w:t>
+      </w:r>
+      <w:proofErr w:type="spellEnd"/>
+      <w:r>
+        <w:t xml:space="preserve">(50) not </w:t>
+      </w:r>
+      <w:proofErr w:type="spellStart"/>
+      <w:r>
+        <w:t>null</w:t>
+      </w:r>
+      <w:proofErr w:type="spellEnd"/>
+      <w:r>
+        <w:t xml:space="preserve"> – kod </w:t>
       </w:r>
     </w:p>
     <w:p>
@@ -3539,8 +3683,21 @@
           <w:numId w:val="5"/>
         </w:numPr>
       </w:pPr>
-      <w:r>
-        <w:t>CD_Stauts int DEFAULT 0 – status kodu</w:t>
+      <w:proofErr w:type="spellStart"/>
+      <w:r>
+        <w:t>CD_Stauts</w:t>
+      </w:r>
+      <w:proofErr w:type="spellEnd"/>
+      <w:r>
+        <w:t xml:space="preserve"> </w:t>
+      </w:r>
+      <w:proofErr w:type="spellStart"/>
+      <w:r>
+        <w:t>int</w:t>
+      </w:r>
+      <w:proofErr w:type="spellEnd"/>
+      <w:r>
+        <w:t xml:space="preserve"> DEFAULT 0 – status kodu</w:t>
       </w:r>
     </w:p>
     <w:p>
@@ -3578,6 +3735,7 @@
       <w:bookmarkStart w:id="24" w:name="_screeningRoom"/>
       <w:bookmarkStart w:id="25" w:name="_Toc130735296"/>
       <w:bookmarkEnd w:id="24"/>
+      <w:proofErr w:type="spellStart"/>
       <w:r>
         <w:t>S</w:t>
       </w:r>
@@ -3585,6 +3743,7 @@
         <w:t>creeningRoom</w:t>
       </w:r>
       <w:bookmarkEnd w:id="25"/>
+      <w:proofErr w:type="spellEnd"/>
     </w:p>
     <w:p>
       <w:pPr>
@@ -3595,7 +3754,31 @@
         </w:numPr>
       </w:pPr>
       <w:r>
-        <w:t>SR_ID int not null autoincrement – klucz podstawowy</w:t>
+        <w:t xml:space="preserve">SR_ID </w:t>
+      </w:r>
+      <w:proofErr w:type="spellStart"/>
+      <w:r>
+        <w:t>int</w:t>
+      </w:r>
+      <w:proofErr w:type="spellEnd"/>
+      <w:r>
+        <w:t xml:space="preserve"> not </w:t>
+      </w:r>
+      <w:proofErr w:type="spellStart"/>
+      <w:r>
+        <w:t>null</w:t>
+      </w:r>
+      <w:proofErr w:type="spellEnd"/>
+      <w:r>
+        <w:t xml:space="preserve"> </w:t>
+      </w:r>
+      <w:proofErr w:type="spellStart"/>
+      <w:r>
+        <w:t>autoincrement</w:t>
+      </w:r>
+      <w:proofErr w:type="spellEnd"/>
+      <w:r>
+        <w:t xml:space="preserve"> – klucz podstawowy</w:t>
       </w:r>
     </w:p>
     <w:p>
@@ -3606,8 +3789,29 @@
           <w:numId w:val="6"/>
         </w:numPr>
       </w:pPr>
-      <w:r>
-        <w:t>SR_Nr int not null – numer sali</w:t>
+      <w:proofErr w:type="spellStart"/>
+      <w:r>
+        <w:t>SR_Nr</w:t>
+      </w:r>
+      <w:proofErr w:type="spellEnd"/>
+      <w:r>
+        <w:t xml:space="preserve"> </w:t>
+      </w:r>
+      <w:proofErr w:type="spellStart"/>
+      <w:r>
+        <w:t>int</w:t>
+      </w:r>
+      <w:proofErr w:type="spellEnd"/>
+      <w:r>
+        <w:t xml:space="preserve"> not </w:t>
+      </w:r>
+      <w:proofErr w:type="spellStart"/>
+      <w:r>
+        <w:t>null</w:t>
+      </w:r>
+      <w:proofErr w:type="spellEnd"/>
+      <w:r>
+        <w:t xml:space="preserve"> – numer sali</w:t>
       </w:r>
     </w:p>
     <w:p>
@@ -3618,8 +3822,21 @@
           <w:numId w:val="6"/>
         </w:numPr>
       </w:pPr>
-      <w:r>
-        <w:t xml:space="preserve">SR_Status int DEFAULT 0 – status sali </w:t>
+      <w:proofErr w:type="spellStart"/>
+      <w:r>
+        <w:t>SR_Status</w:t>
+      </w:r>
+      <w:proofErr w:type="spellEnd"/>
+      <w:r>
+        <w:t xml:space="preserve"> </w:t>
+      </w:r>
+      <w:proofErr w:type="spellStart"/>
+      <w:r>
+        <w:t>int</w:t>
+      </w:r>
+      <w:proofErr w:type="spellEnd"/>
+      <w:r>
+        <w:t xml:space="preserve"> DEFAULT 0 – status sali </w:t>
       </w:r>
       <w:r>
         <w:t>(domyślnie 0)</w:t>
@@ -3657,8 +3874,21 @@
           <w:numId w:val="6"/>
         </w:numPr>
       </w:pPr>
-      <w:r>
-        <w:t xml:space="preserve">SR_Content varchar(250) – opis sali </w:t>
+      <w:proofErr w:type="spellStart"/>
+      <w:r>
+        <w:t>SR_Content</w:t>
+      </w:r>
+      <w:proofErr w:type="spellEnd"/>
+      <w:r>
+        <w:t xml:space="preserve"> </w:t>
+      </w:r>
+      <w:proofErr w:type="spellStart"/>
+      <w:r>
+        <w:t>varchar</w:t>
+      </w:r>
+      <w:proofErr w:type="spellEnd"/>
+      <w:r>
+        <w:t xml:space="preserve">(250) – opis sali </w:t>
       </w:r>
     </w:p>
     <w:p>
@@ -3672,6 +3902,7 @@
       <w:bookmarkStart w:id="26" w:name="_Seats"/>
       <w:bookmarkStart w:id="27" w:name="_Toc130735297"/>
       <w:bookmarkEnd w:id="26"/>
+      <w:proofErr w:type="spellStart"/>
       <w:r>
         <w:t>S</w:t>
       </w:r>
@@ -3679,6 +3910,7 @@
         <w:t>eats</w:t>
       </w:r>
       <w:bookmarkEnd w:id="27"/>
+      <w:proofErr w:type="spellEnd"/>
     </w:p>
     <w:p>
       <w:pPr>
@@ -3688,8 +3920,37 @@
           <w:numId w:val="6"/>
         </w:numPr>
       </w:pPr>
-      <w:r>
-        <w:t>Seat_ID int not null autoincrement – klucz podstawowy</w:t>
+      <w:proofErr w:type="spellStart"/>
+      <w:r>
+        <w:t>Seat_ID</w:t>
+      </w:r>
+      <w:proofErr w:type="spellEnd"/>
+      <w:r>
+        <w:t xml:space="preserve"> </w:t>
+      </w:r>
+      <w:proofErr w:type="spellStart"/>
+      <w:r>
+        <w:t>int</w:t>
+      </w:r>
+      <w:proofErr w:type="spellEnd"/>
+      <w:r>
+        <w:t xml:space="preserve"> not </w:t>
+      </w:r>
+      <w:proofErr w:type="spellStart"/>
+      <w:r>
+        <w:t>null</w:t>
+      </w:r>
+      <w:proofErr w:type="spellEnd"/>
+      <w:r>
+        <w:t xml:space="preserve"> </w:t>
+      </w:r>
+      <w:proofErr w:type="spellStart"/>
+      <w:r>
+        <w:t>autoincrement</w:t>
+      </w:r>
+      <w:proofErr w:type="spellEnd"/>
+      <w:r>
+        <w:t xml:space="preserve"> – klucz podstawowy</w:t>
       </w:r>
     </w:p>
     <w:p>
@@ -3700,16 +3961,39 @@
           <w:numId w:val="7"/>
         </w:numPr>
       </w:pPr>
-      <w:r>
-        <w:t xml:space="preserve">Seat_SRID int not null – klucz obcy do </w:t>
+      <w:proofErr w:type="spellStart"/>
+      <w:r>
+        <w:t>Seat_SRID</w:t>
+      </w:r>
+      <w:proofErr w:type="spellEnd"/>
+      <w:r>
+        <w:t xml:space="preserve"> </w:t>
+      </w:r>
+      <w:proofErr w:type="spellStart"/>
+      <w:r>
+        <w:t>int</w:t>
+      </w:r>
+      <w:proofErr w:type="spellEnd"/>
+      <w:r>
+        <w:t xml:space="preserve"> not </w:t>
+      </w:r>
+      <w:proofErr w:type="spellStart"/>
+      <w:r>
+        <w:t>null</w:t>
+      </w:r>
+      <w:proofErr w:type="spellEnd"/>
+      <w:r>
+        <w:t xml:space="preserve"> – klucz obcy do </w:t>
       </w:r>
       <w:hyperlink w:anchor="_screeningRoom" w:history="1">
+        <w:proofErr w:type="spellStart"/>
         <w:r>
           <w:rPr>
             <w:rStyle w:val="Hipercze"/>
           </w:rPr>
           <w:t>screeningRoom</w:t>
         </w:r>
+        <w:proofErr w:type="spellEnd"/>
       </w:hyperlink>
     </w:p>
     <w:p>
@@ -3720,8 +4004,29 @@
           <w:numId w:val="7"/>
         </w:numPr>
       </w:pPr>
-      <w:r>
-        <w:t>Seat_Nr int not null – numer fotela</w:t>
+      <w:proofErr w:type="spellStart"/>
+      <w:r>
+        <w:t>Seat_Nr</w:t>
+      </w:r>
+      <w:proofErr w:type="spellEnd"/>
+      <w:r>
+        <w:t xml:space="preserve"> </w:t>
+      </w:r>
+      <w:proofErr w:type="spellStart"/>
+      <w:r>
+        <w:t>int</w:t>
+      </w:r>
+      <w:proofErr w:type="spellEnd"/>
+      <w:r>
+        <w:t xml:space="preserve"> not </w:t>
+      </w:r>
+      <w:proofErr w:type="spellStart"/>
+      <w:r>
+        <w:t>null</w:t>
+      </w:r>
+      <w:proofErr w:type="spellEnd"/>
+      <w:r>
+        <w:t xml:space="preserve"> – numer fotela</w:t>
       </w:r>
     </w:p>
     <w:p>
@@ -3732,8 +4037,29 @@
           <w:numId w:val="7"/>
         </w:numPr>
       </w:pPr>
-      <w:r>
-        <w:t>Seat_Row int not null – numer rzędu</w:t>
+      <w:proofErr w:type="spellStart"/>
+      <w:r>
+        <w:t>Seat_Row</w:t>
+      </w:r>
+      <w:proofErr w:type="spellEnd"/>
+      <w:r>
+        <w:t xml:space="preserve"> </w:t>
+      </w:r>
+      <w:proofErr w:type="spellStart"/>
+      <w:r>
+        <w:t>int</w:t>
+      </w:r>
+      <w:proofErr w:type="spellEnd"/>
+      <w:r>
+        <w:t xml:space="preserve"> not </w:t>
+      </w:r>
+      <w:proofErr w:type="spellStart"/>
+      <w:r>
+        <w:t>null</w:t>
+      </w:r>
+      <w:proofErr w:type="spellEnd"/>
+      <w:r>
+        <w:t xml:space="preserve"> – numer rzędu</w:t>
       </w:r>
     </w:p>
     <w:p>
@@ -3747,6 +4073,7 @@
       <w:bookmarkStart w:id="28" w:name="_Category"/>
       <w:bookmarkStart w:id="29" w:name="_Toc130735298"/>
       <w:bookmarkEnd w:id="28"/>
+      <w:proofErr w:type="spellStart"/>
       <w:r>
         <w:t>C</w:t>
       </w:r>
@@ -3754,6 +4081,7 @@
         <w:t>ategory</w:t>
       </w:r>
       <w:bookmarkEnd w:id="29"/>
+      <w:proofErr w:type="spellEnd"/>
     </w:p>
     <w:p>
       <w:pPr>
@@ -3763,8 +4091,37 @@
           <w:numId w:val="6"/>
         </w:numPr>
       </w:pPr>
-      <w:r>
-        <w:t>Cat_ID int not null autoincrement – klucz podstawowy</w:t>
+      <w:proofErr w:type="spellStart"/>
+      <w:r>
+        <w:t>Cat_ID</w:t>
+      </w:r>
+      <w:proofErr w:type="spellEnd"/>
+      <w:r>
+        <w:t xml:space="preserve"> </w:t>
+      </w:r>
+      <w:proofErr w:type="spellStart"/>
+      <w:r>
+        <w:t>int</w:t>
+      </w:r>
+      <w:proofErr w:type="spellEnd"/>
+      <w:r>
+        <w:t xml:space="preserve"> not </w:t>
+      </w:r>
+      <w:proofErr w:type="spellStart"/>
+      <w:r>
+        <w:t>null</w:t>
+      </w:r>
+      <w:proofErr w:type="spellEnd"/>
+      <w:r>
+        <w:t xml:space="preserve"> </w:t>
+      </w:r>
+      <w:proofErr w:type="spellStart"/>
+      <w:r>
+        <w:t>autoincrement</w:t>
+      </w:r>
+      <w:proofErr w:type="spellEnd"/>
+      <w:r>
+        <w:t xml:space="preserve"> – klucz podstawowy</w:t>
       </w:r>
     </w:p>
     <w:p>
@@ -3775,8 +4132,21 @@
           <w:numId w:val="8"/>
         </w:numPr>
       </w:pPr>
-      <w:r>
-        <w:t>Cat_Name varchar(50) – Nazwa kategorii</w:t>
+      <w:proofErr w:type="spellStart"/>
+      <w:r>
+        <w:t>Cat_Name</w:t>
+      </w:r>
+      <w:proofErr w:type="spellEnd"/>
+      <w:r>
+        <w:t xml:space="preserve"> </w:t>
+      </w:r>
+      <w:proofErr w:type="spellStart"/>
+      <w:r>
+        <w:t>varchar</w:t>
+      </w:r>
+      <w:proofErr w:type="spellEnd"/>
+      <w:r>
+        <w:t>(50) – Nazwa kategorii</w:t>
       </w:r>
     </w:p>
     <w:p>
@@ -3790,6 +4160,7 @@
       <w:bookmarkStart w:id="30" w:name="_Films"/>
       <w:bookmarkStart w:id="31" w:name="_Toc130735299"/>
       <w:bookmarkEnd w:id="30"/>
+      <w:proofErr w:type="spellStart"/>
       <w:r>
         <w:t>F</w:t>
       </w:r>
@@ -3797,6 +4168,7 @@
         <w:t>ilms</w:t>
       </w:r>
       <w:bookmarkEnd w:id="31"/>
+      <w:proofErr w:type="spellEnd"/>
     </w:p>
     <w:p>
       <w:pPr>
@@ -3806,11 +4178,37 @@
           <w:numId w:val="8"/>
         </w:numPr>
       </w:pPr>
-      <w:r>
-        <w:t xml:space="preserve">Film_ID int not null </w:t>
-      </w:r>
-      <w:r>
-        <w:t>autoincrement – klucz podstawowy</w:t>
+      <w:proofErr w:type="spellStart"/>
+      <w:r>
+        <w:t>Film_ID</w:t>
+      </w:r>
+      <w:proofErr w:type="spellEnd"/>
+      <w:r>
+        <w:t xml:space="preserve"> </w:t>
+      </w:r>
+      <w:proofErr w:type="spellStart"/>
+      <w:r>
+        <w:t>int</w:t>
+      </w:r>
+      <w:proofErr w:type="spellEnd"/>
+      <w:r>
+        <w:t xml:space="preserve"> not </w:t>
+      </w:r>
+      <w:proofErr w:type="spellStart"/>
+      <w:r>
+        <w:t>null</w:t>
+      </w:r>
+      <w:proofErr w:type="spellEnd"/>
+      <w:r>
+        <w:t xml:space="preserve"> </w:t>
+      </w:r>
+      <w:proofErr w:type="spellStart"/>
+      <w:r>
+        <w:t>autoincrement</w:t>
+      </w:r>
+      <w:proofErr w:type="spellEnd"/>
+      <w:r>
+        <w:t xml:space="preserve"> – klucz podstawowy</w:t>
       </w:r>
     </w:p>
     <w:p>
@@ -3821,16 +4219,31 @@
           <w:numId w:val="8"/>
         </w:numPr>
       </w:pPr>
-      <w:r>
-        <w:t xml:space="preserve">Film_CatID int – klucz obcy do </w:t>
+      <w:proofErr w:type="spellStart"/>
+      <w:r>
+        <w:t>Film_CatID</w:t>
+      </w:r>
+      <w:proofErr w:type="spellEnd"/>
+      <w:r>
+        <w:t xml:space="preserve"> </w:t>
+      </w:r>
+      <w:proofErr w:type="spellStart"/>
+      <w:r>
+        <w:t>int</w:t>
+      </w:r>
+      <w:proofErr w:type="spellEnd"/>
+      <w:r>
+        <w:t xml:space="preserve"> – klucz obcy do </w:t>
       </w:r>
       <w:hyperlink w:anchor="_Category" w:history="1">
+        <w:proofErr w:type="spellStart"/>
         <w:r>
           <w:rPr>
             <w:rStyle w:val="Hipercze"/>
           </w:rPr>
           <w:t>Category</w:t>
         </w:r>
+        <w:proofErr w:type="spellEnd"/>
       </w:hyperlink>
     </w:p>
     <w:p>
@@ -3841,8 +4254,29 @@
           <w:numId w:val="8"/>
         </w:numPr>
       </w:pPr>
-      <w:r>
-        <w:t>Film_Title varchar(50) not null – Tytuł filmu</w:t>
+      <w:proofErr w:type="spellStart"/>
+      <w:r>
+        <w:t>Film_Title</w:t>
+      </w:r>
+      <w:proofErr w:type="spellEnd"/>
+      <w:r>
+        <w:t xml:space="preserve"> </w:t>
+      </w:r>
+      <w:proofErr w:type="spellStart"/>
+      <w:r>
+        <w:t>varchar</w:t>
+      </w:r>
+      <w:proofErr w:type="spellEnd"/>
+      <w:r>
+        <w:t xml:space="preserve">(50) not </w:t>
+      </w:r>
+      <w:proofErr w:type="spellStart"/>
+      <w:r>
+        <w:t>null</w:t>
+      </w:r>
+      <w:proofErr w:type="spellEnd"/>
+      <w:r>
+        <w:t xml:space="preserve"> – Tytuł filmu</w:t>
       </w:r>
     </w:p>
     <w:p>
@@ -3853,8 +4287,21 @@
           <w:numId w:val="8"/>
         </w:numPr>
       </w:pPr>
-      <w:r>
-        <w:t>Film_Content varchar(250) – Opis filmu</w:t>
+      <w:proofErr w:type="spellStart"/>
+      <w:r>
+        <w:t>Film_Content</w:t>
+      </w:r>
+      <w:proofErr w:type="spellEnd"/>
+      <w:r>
+        <w:t xml:space="preserve"> </w:t>
+      </w:r>
+      <w:proofErr w:type="spellStart"/>
+      <w:r>
+        <w:t>varchar</w:t>
+      </w:r>
+      <w:proofErr w:type="spellEnd"/>
+      <w:r>
+        <w:t>(250) – Opis filmu</w:t>
       </w:r>
     </w:p>
     <w:p>
@@ -3865,8 +4312,29 @@
           <w:numId w:val="8"/>
         </w:numPr>
       </w:pPr>
-      <w:r>
-        <w:t xml:space="preserve">Film_Duration int not null – Długość filmu w minutach </w:t>
+      <w:proofErr w:type="spellStart"/>
+      <w:r>
+        <w:t>Film_Duration</w:t>
+      </w:r>
+      <w:proofErr w:type="spellEnd"/>
+      <w:r>
+        <w:t xml:space="preserve"> </w:t>
+      </w:r>
+      <w:proofErr w:type="spellStart"/>
+      <w:r>
+        <w:t>int</w:t>
+      </w:r>
+      <w:proofErr w:type="spellEnd"/>
+      <w:r>
+        <w:t xml:space="preserve"> not </w:t>
+      </w:r>
+      <w:proofErr w:type="spellStart"/>
+      <w:r>
+        <w:t>null</w:t>
+      </w:r>
+      <w:proofErr w:type="spellEnd"/>
+      <w:r>
+        <w:t xml:space="preserve"> – Długość filmu w minutach </w:t>
       </w:r>
     </w:p>
     <w:p>
@@ -3877,8 +4345,21 @@
           <w:numId w:val="8"/>
         </w:numPr>
       </w:pPr>
-      <w:r>
-        <w:t>Film_DataDodania datetime DEFAULT GETDATE() – data dodania (domyślnie „teraz”)</w:t>
+      <w:proofErr w:type="spellStart"/>
+      <w:r>
+        <w:t>Film_DataDodania</w:t>
+      </w:r>
+      <w:proofErr w:type="spellEnd"/>
+      <w:r>
+        <w:t xml:space="preserve"> </w:t>
+      </w:r>
+      <w:proofErr w:type="spellStart"/>
+      <w:r>
+        <w:t>datetime</w:t>
+      </w:r>
+      <w:proofErr w:type="spellEnd"/>
+      <w:r>
+        <w:t xml:space="preserve"> DEFAULT GETDATE() – data dodania (domyślnie „teraz”)</w:t>
       </w:r>
     </w:p>
     <w:p>
@@ -3889,8 +4370,21 @@
           <w:numId w:val="8"/>
         </w:numPr>
       </w:pPr>
-      <w:r>
-        <w:t>Film_SrcPicture varchar(250) – ścieżka do pliku ze zdjęciem</w:t>
+      <w:proofErr w:type="spellStart"/>
+      <w:r>
+        <w:t>Film_SrcPicture</w:t>
+      </w:r>
+      <w:proofErr w:type="spellEnd"/>
+      <w:r>
+        <w:t xml:space="preserve"> </w:t>
+      </w:r>
+      <w:proofErr w:type="spellStart"/>
+      <w:r>
+        <w:t>varchar</w:t>
+      </w:r>
+      <w:proofErr w:type="spellEnd"/>
+      <w:r>
+        <w:t>(250) – ścieżka do pliku ze zdjęciem</w:t>
       </w:r>
     </w:p>
     <w:p>
@@ -3904,6 +4398,7 @@
       <w:bookmarkStart w:id="32" w:name="_Seance"/>
       <w:bookmarkStart w:id="33" w:name="_Toc130735300"/>
       <w:bookmarkEnd w:id="32"/>
+      <w:proofErr w:type="spellStart"/>
       <w:r>
         <w:lastRenderedPageBreak/>
         <w:t>S</w:t>
@@ -3912,6 +4407,7 @@
         <w:t>eance</w:t>
       </w:r>
       <w:bookmarkEnd w:id="33"/>
+      <w:proofErr w:type="spellEnd"/>
     </w:p>
     <w:p>
       <w:pPr>
@@ -3922,10 +4418,31 @@
         </w:numPr>
       </w:pPr>
       <w:r>
-        <w:t xml:space="preserve">SE_ID int not null </w:t>
-      </w:r>
-      <w:r>
-        <w:t>autoincrement – klucz podstawowy</w:t>
+        <w:t xml:space="preserve">SE_ID </w:t>
+      </w:r>
+      <w:proofErr w:type="spellStart"/>
+      <w:r>
+        <w:t>int</w:t>
+      </w:r>
+      <w:proofErr w:type="spellEnd"/>
+      <w:r>
+        <w:t xml:space="preserve"> not </w:t>
+      </w:r>
+      <w:proofErr w:type="spellStart"/>
+      <w:r>
+        <w:t>null</w:t>
+      </w:r>
+      <w:proofErr w:type="spellEnd"/>
+      <w:r>
+        <w:t xml:space="preserve"> </w:t>
+      </w:r>
+      <w:proofErr w:type="spellStart"/>
+      <w:r>
+        <w:t>autoincrement</w:t>
+      </w:r>
+      <w:proofErr w:type="spellEnd"/>
+      <w:r>
+        <w:t xml:space="preserve"> – klucz podstawowy</w:t>
       </w:r>
     </w:p>
     <w:p>
@@ -3936,16 +4453,39 @@
           <w:numId w:val="9"/>
         </w:numPr>
       </w:pPr>
-      <w:r>
-        <w:t xml:space="preserve">SE_FilmID int not null – klucz obcy do </w:t>
+      <w:proofErr w:type="spellStart"/>
+      <w:r>
+        <w:t>SE_FilmID</w:t>
+      </w:r>
+      <w:proofErr w:type="spellEnd"/>
+      <w:r>
+        <w:t xml:space="preserve"> </w:t>
+      </w:r>
+      <w:proofErr w:type="spellStart"/>
+      <w:r>
+        <w:t>int</w:t>
+      </w:r>
+      <w:proofErr w:type="spellEnd"/>
+      <w:r>
+        <w:t xml:space="preserve"> not </w:t>
+      </w:r>
+      <w:proofErr w:type="spellStart"/>
+      <w:r>
+        <w:t>null</w:t>
+      </w:r>
+      <w:proofErr w:type="spellEnd"/>
+      <w:r>
+        <w:t xml:space="preserve"> – klucz obcy do </w:t>
       </w:r>
       <w:hyperlink w:anchor="_Films" w:history="1">
+        <w:proofErr w:type="spellStart"/>
         <w:r>
           <w:rPr>
             <w:rStyle w:val="Hipercze"/>
           </w:rPr>
           <w:t>films</w:t>
         </w:r>
+        <w:proofErr w:type="spellEnd"/>
       </w:hyperlink>
     </w:p>
     <w:p>
@@ -3957,15 +4497,33 @@
         </w:numPr>
       </w:pPr>
       <w:r>
-        <w:t xml:space="preserve">SE_SRID int not null – klucz obcy do </w:t>
+        <w:t xml:space="preserve">SE_SRID </w:t>
+      </w:r>
+      <w:proofErr w:type="spellStart"/>
+      <w:r>
+        <w:t>int</w:t>
+      </w:r>
+      <w:proofErr w:type="spellEnd"/>
+      <w:r>
+        <w:t xml:space="preserve"> not </w:t>
+      </w:r>
+      <w:proofErr w:type="spellStart"/>
+      <w:r>
+        <w:t>null</w:t>
+      </w:r>
+      <w:proofErr w:type="spellEnd"/>
+      <w:r>
+        <w:t xml:space="preserve"> – klucz obcy do </w:t>
       </w:r>
       <w:hyperlink w:anchor="_screeningRoom" w:history="1">
+        <w:proofErr w:type="spellStart"/>
         <w:r>
           <w:rPr>
             <w:rStyle w:val="Hipercze"/>
           </w:rPr>
           <w:t>screeningRoom</w:t>
         </w:r>
+        <w:proofErr w:type="spellEnd"/>
       </w:hyperlink>
     </w:p>
     <w:p>
@@ -3976,8 +4534,29 @@
           <w:numId w:val="9"/>
         </w:numPr>
       </w:pPr>
-      <w:r>
-        <w:t>SE_DataEmisji datetime not null – data emisji</w:t>
+      <w:proofErr w:type="spellStart"/>
+      <w:r>
+        <w:t>SE_DataEmisji</w:t>
+      </w:r>
+      <w:proofErr w:type="spellEnd"/>
+      <w:r>
+        <w:t xml:space="preserve"> </w:t>
+      </w:r>
+      <w:proofErr w:type="spellStart"/>
+      <w:r>
+        <w:t>datetime</w:t>
+      </w:r>
+      <w:proofErr w:type="spellEnd"/>
+      <w:r>
+        <w:t xml:space="preserve"> not </w:t>
+      </w:r>
+      <w:proofErr w:type="spellStart"/>
+      <w:r>
+        <w:t>null</w:t>
+      </w:r>
+      <w:proofErr w:type="spellEnd"/>
+      <w:r>
+        <w:t xml:space="preserve"> – data emisji</w:t>
       </w:r>
     </w:p>
     <w:p>
@@ -3989,6 +4568,7 @@
         </w:numPr>
       </w:pPr>
       <w:bookmarkStart w:id="34" w:name="_Toc130735301"/>
+      <w:proofErr w:type="spellStart"/>
       <w:r>
         <w:t>B</w:t>
       </w:r>
@@ -3996,6 +4576,7 @@
         <w:t>ooking</w:t>
       </w:r>
       <w:bookmarkEnd w:id="34"/>
+      <w:proofErr w:type="spellEnd"/>
     </w:p>
     <w:p>
       <w:pPr>
@@ -4005,11 +4586,37 @@
           <w:numId w:val="10"/>
         </w:numPr>
       </w:pPr>
-      <w:r>
-        <w:t xml:space="preserve">Book_ID int not null </w:t>
-      </w:r>
-      <w:r>
-        <w:t>autoincrement – klucz podstawowy</w:t>
+      <w:proofErr w:type="spellStart"/>
+      <w:r>
+        <w:t>Book_ID</w:t>
+      </w:r>
+      <w:proofErr w:type="spellEnd"/>
+      <w:r>
+        <w:t xml:space="preserve"> </w:t>
+      </w:r>
+      <w:proofErr w:type="spellStart"/>
+      <w:r>
+        <w:t>int</w:t>
+      </w:r>
+      <w:proofErr w:type="spellEnd"/>
+      <w:r>
+        <w:t xml:space="preserve"> not </w:t>
+      </w:r>
+      <w:proofErr w:type="spellStart"/>
+      <w:r>
+        <w:t>null</w:t>
+      </w:r>
+      <w:proofErr w:type="spellEnd"/>
+      <w:r>
+        <w:t xml:space="preserve"> </w:t>
+      </w:r>
+      <w:proofErr w:type="spellStart"/>
+      <w:r>
+        <w:t>autoincrement</w:t>
+      </w:r>
+      <w:proofErr w:type="spellEnd"/>
+      <w:r>
+        <w:t xml:space="preserve"> – klucz podstawowy</w:t>
       </w:r>
     </w:p>
     <w:p>
@@ -4020,8 +4627,29 @@
           <w:numId w:val="10"/>
         </w:numPr>
       </w:pPr>
-      <w:r>
-        <w:t xml:space="preserve">Book_OperID int not null – klucz obcy do </w:t>
+      <w:proofErr w:type="spellStart"/>
+      <w:r>
+        <w:t>Book_OperID</w:t>
+      </w:r>
+      <w:proofErr w:type="spellEnd"/>
+      <w:r>
+        <w:t xml:space="preserve"> </w:t>
+      </w:r>
+      <w:proofErr w:type="spellStart"/>
+      <w:r>
+        <w:t>int</w:t>
+      </w:r>
+      <w:proofErr w:type="spellEnd"/>
+      <w:r>
+        <w:t xml:space="preserve"> not </w:t>
+      </w:r>
+      <w:proofErr w:type="spellStart"/>
+      <w:r>
+        <w:t>null</w:t>
+      </w:r>
+      <w:proofErr w:type="spellEnd"/>
+      <w:r>
+        <w:t xml:space="preserve"> – klucz obcy do </w:t>
       </w:r>
       <w:hyperlink w:anchor="_operator" w:history="1">
         <w:r>
@@ -4040,16 +4668,39 @@
           <w:numId w:val="10"/>
         </w:numPr>
       </w:pPr>
-      <w:r>
-        <w:t xml:space="preserve">Book_SeatID int not null – klucz obcy do </w:t>
+      <w:proofErr w:type="spellStart"/>
+      <w:r>
+        <w:t>Book_SeatID</w:t>
+      </w:r>
+      <w:proofErr w:type="spellEnd"/>
+      <w:r>
+        <w:t xml:space="preserve"> </w:t>
+      </w:r>
+      <w:proofErr w:type="spellStart"/>
+      <w:r>
+        <w:t>int</w:t>
+      </w:r>
+      <w:proofErr w:type="spellEnd"/>
+      <w:r>
+        <w:t xml:space="preserve"> not </w:t>
+      </w:r>
+      <w:proofErr w:type="spellStart"/>
+      <w:r>
+        <w:t>null</w:t>
+      </w:r>
+      <w:proofErr w:type="spellEnd"/>
+      <w:r>
+        <w:t xml:space="preserve"> – klucz obcy do </w:t>
       </w:r>
       <w:hyperlink w:anchor="_Seats" w:history="1">
+        <w:proofErr w:type="spellStart"/>
         <w:r>
           <w:rPr>
             <w:rStyle w:val="Hipercze"/>
           </w:rPr>
           <w:t>seats</w:t>
         </w:r>
+        <w:proofErr w:type="spellEnd"/>
       </w:hyperlink>
     </w:p>
     <w:p>
@@ -4060,16 +4711,39 @@
           <w:numId w:val="10"/>
         </w:numPr>
       </w:pPr>
-      <w:r>
-        <w:t xml:space="preserve">Book_SeID int not null – klucz obcy do </w:t>
+      <w:proofErr w:type="spellStart"/>
+      <w:r>
+        <w:t>Book_SeID</w:t>
+      </w:r>
+      <w:proofErr w:type="spellEnd"/>
+      <w:r>
+        <w:t xml:space="preserve"> </w:t>
+      </w:r>
+      <w:proofErr w:type="spellStart"/>
+      <w:r>
+        <w:t>int</w:t>
+      </w:r>
+      <w:proofErr w:type="spellEnd"/>
+      <w:r>
+        <w:t xml:space="preserve"> not </w:t>
+      </w:r>
+      <w:proofErr w:type="spellStart"/>
+      <w:r>
+        <w:t>null</w:t>
+      </w:r>
+      <w:proofErr w:type="spellEnd"/>
+      <w:r>
+        <w:t xml:space="preserve"> – klucz obcy do </w:t>
       </w:r>
       <w:hyperlink w:anchor="_Seance" w:history="1">
+        <w:proofErr w:type="spellStart"/>
         <w:r>
           <w:rPr>
             <w:rStyle w:val="Hipercze"/>
           </w:rPr>
           <w:t>seance</w:t>
         </w:r>
+        <w:proofErr w:type="spellEnd"/>
       </w:hyperlink>
     </w:p>
     <w:p>
@@ -4080,16 +4754,31 @@
           <w:numId w:val="10"/>
         </w:numPr>
       </w:pPr>
-      <w:r>
-        <w:t xml:space="preserve">Book_CodeID int – klucz obcy do </w:t>
+      <w:proofErr w:type="spellStart"/>
+      <w:r>
+        <w:t>Book_CodeID</w:t>
+      </w:r>
+      <w:proofErr w:type="spellEnd"/>
+      <w:r>
+        <w:t xml:space="preserve"> </w:t>
+      </w:r>
+      <w:proofErr w:type="spellStart"/>
+      <w:r>
+        <w:t>int</w:t>
+      </w:r>
+      <w:proofErr w:type="spellEnd"/>
+      <w:r>
+        <w:t xml:space="preserve"> – klucz obcy do </w:t>
       </w:r>
       <w:hyperlink w:anchor="_codes" w:history="1">
+        <w:proofErr w:type="spellStart"/>
         <w:r>
           <w:rPr>
             <w:rStyle w:val="Hipercze"/>
           </w:rPr>
           <w:t>codes</w:t>
         </w:r>
+        <w:proofErr w:type="spellEnd"/>
       </w:hyperlink>
     </w:p>
     <w:p>
@@ -4100,8 +4789,29 @@
           <w:numId w:val="10"/>
         </w:numPr>
       </w:pPr>
-      <w:r>
-        <w:t>Book_Type int not null – typ biletu</w:t>
+      <w:proofErr w:type="spellStart"/>
+      <w:r>
+        <w:t>Book_Type</w:t>
+      </w:r>
+      <w:proofErr w:type="spellEnd"/>
+      <w:r>
+        <w:t xml:space="preserve"> </w:t>
+      </w:r>
+      <w:proofErr w:type="spellStart"/>
+      <w:r>
+        <w:t>int</w:t>
+      </w:r>
+      <w:proofErr w:type="spellEnd"/>
+      <w:r>
+        <w:t xml:space="preserve"> not </w:t>
+      </w:r>
+      <w:proofErr w:type="spellStart"/>
+      <w:r>
+        <w:t>null</w:t>
+      </w:r>
+      <w:proofErr w:type="spellEnd"/>
+      <w:r>
+        <w:t xml:space="preserve"> – typ biletu</w:t>
       </w:r>
     </w:p>
     <w:p>
@@ -4136,8 +4846,21 @@
           <w:numId w:val="10"/>
         </w:numPr>
       </w:pPr>
-      <w:r>
-        <w:t>Book_DataZakupu datetime DEFAULT GETDATE()</w:t>
+      <w:proofErr w:type="spellStart"/>
+      <w:r>
+        <w:t>Book_DataZakupu</w:t>
+      </w:r>
+      <w:proofErr w:type="spellEnd"/>
+      <w:r>
+        <w:t xml:space="preserve"> </w:t>
+      </w:r>
+      <w:proofErr w:type="spellStart"/>
+      <w:r>
+        <w:t>datetime</w:t>
+      </w:r>
+      <w:proofErr w:type="spellEnd"/>
+      <w:r>
+        <w:t xml:space="preserve"> DEFAULT GETDATE()</w:t>
       </w:r>
       <w:r>
         <w:t xml:space="preserve"> – data zakupu (domyślnie „teraz”)</w:t>
@@ -4151,9 +4874,27 @@
           <w:numId w:val="10"/>
         </w:numPr>
       </w:pPr>
-      <w:r>
-        <w:t>Book_Cena decimal(5,2) not null</w:t>
-      </w:r>
+      <w:proofErr w:type="spellStart"/>
+      <w:r>
+        <w:t>Book_Cena</w:t>
+      </w:r>
+      <w:proofErr w:type="spellEnd"/>
+      <w:r>
+        <w:t xml:space="preserve"> </w:t>
+      </w:r>
+      <w:proofErr w:type="spellStart"/>
+      <w:r>
+        <w:t>decimal</w:t>
+      </w:r>
+      <w:proofErr w:type="spellEnd"/>
+      <w:r>
+        <w:t xml:space="preserve">(5,2) not </w:t>
+      </w:r>
+      <w:proofErr w:type="spellStart"/>
+      <w:r>
+        <w:t>null</w:t>
+      </w:r>
+      <w:proofErr w:type="spellEnd"/>
       <w:r>
         <w:t xml:space="preserve"> – cena biletu</w:t>
       </w:r>
@@ -4166,8 +4907,21 @@
           <w:numId w:val="10"/>
         </w:numPr>
       </w:pPr>
-      <w:r>
-        <w:t>Book_Status int DEFAULT 0</w:t>
+      <w:proofErr w:type="spellStart"/>
+      <w:r>
+        <w:t>Book_Status</w:t>
+      </w:r>
+      <w:proofErr w:type="spellEnd"/>
+      <w:r>
+        <w:t xml:space="preserve"> </w:t>
+      </w:r>
+      <w:proofErr w:type="spellStart"/>
+      <w:r>
+        <w:t>int</w:t>
+      </w:r>
+      <w:proofErr w:type="spellEnd"/>
+      <w:r>
+        <w:t xml:space="preserve"> DEFAULT 0</w:t>
       </w:r>
       <w:r>
         <w:t xml:space="preserve"> – status biletu </w:t>
@@ -4206,6 +4960,7 @@
         </w:numPr>
       </w:pPr>
       <w:bookmarkStart w:id="35" w:name="_Toc130735302"/>
+      <w:proofErr w:type="spellStart"/>
       <w:r>
         <w:t>C</w:t>
       </w:r>
@@ -4213,6 +4968,7 @@
         <w:t>onfig</w:t>
       </w:r>
       <w:bookmarkEnd w:id="35"/>
+      <w:proofErr w:type="spellEnd"/>
     </w:p>
     <w:p>
       <w:pPr>
@@ -4222,11 +4978,37 @@
           <w:numId w:val="11"/>
         </w:numPr>
       </w:pPr>
-      <w:r>
-        <w:t xml:space="preserve">Conf_ID int not null </w:t>
-      </w:r>
-      <w:r>
-        <w:t>autoincrement – klucz podstawowy</w:t>
+      <w:proofErr w:type="spellStart"/>
+      <w:r>
+        <w:t>Conf_ID</w:t>
+      </w:r>
+      <w:proofErr w:type="spellEnd"/>
+      <w:r>
+        <w:t xml:space="preserve"> </w:t>
+      </w:r>
+      <w:proofErr w:type="spellStart"/>
+      <w:r>
+        <w:t>int</w:t>
+      </w:r>
+      <w:proofErr w:type="spellEnd"/>
+      <w:r>
+        <w:t xml:space="preserve"> not </w:t>
+      </w:r>
+      <w:proofErr w:type="spellStart"/>
+      <w:r>
+        <w:t>null</w:t>
+      </w:r>
+      <w:proofErr w:type="spellEnd"/>
+      <w:r>
+        <w:t xml:space="preserve"> </w:t>
+      </w:r>
+      <w:proofErr w:type="spellStart"/>
+      <w:r>
+        <w:t>autoincrement</w:t>
+      </w:r>
+      <w:proofErr w:type="spellEnd"/>
+      <w:r>
+        <w:t xml:space="preserve"> – klucz podstawowy</w:t>
       </w:r>
     </w:p>
     <w:p>
@@ -4237,8 +5019,21 @@
           <w:numId w:val="11"/>
         </w:numPr>
       </w:pPr>
-      <w:r>
-        <w:t>Conf_Wartosc varchar(50) – wartość konfiguracji</w:t>
+      <w:proofErr w:type="spellStart"/>
+      <w:r>
+        <w:t>Conf_Wartosc</w:t>
+      </w:r>
+      <w:proofErr w:type="spellEnd"/>
+      <w:r>
+        <w:t xml:space="preserve"> </w:t>
+      </w:r>
+      <w:proofErr w:type="spellStart"/>
+      <w:r>
+        <w:t>varchar</w:t>
+      </w:r>
+      <w:proofErr w:type="spellEnd"/>
+      <w:r>
+        <w:t>(50) – wartość konfiguracji</w:t>
       </w:r>
     </w:p>
     <w:p>
@@ -4249,8 +5044,21 @@
           <w:numId w:val="11"/>
         </w:numPr>
       </w:pPr>
-      <w:r>
-        <w:t>Conf_Opis varchar (250) – opis pola</w:t>
+      <w:proofErr w:type="spellStart"/>
+      <w:r>
+        <w:t>Conf_Opis</w:t>
+      </w:r>
+      <w:proofErr w:type="spellEnd"/>
+      <w:r>
+        <w:t xml:space="preserve"> </w:t>
+      </w:r>
+      <w:proofErr w:type="spellStart"/>
+      <w:r>
+        <w:t>varchar</w:t>
+      </w:r>
+      <w:proofErr w:type="spellEnd"/>
+      <w:r>
+        <w:t xml:space="preserve"> (250) – opis pola</w:t>
       </w:r>
     </w:p>
     <w:p>
@@ -4311,6 +5119,7 @@
           <w:numId w:val="2"/>
         </w:numPr>
       </w:pPr>
+      <w:proofErr w:type="spellStart"/>
       <w:r>
         <w:t>F</w:t>
       </w:r>
@@ -4320,6 +5129,7 @@
         </w:rPr>
         <w:t>ilmListV</w:t>
       </w:r>
+      <w:proofErr w:type="spellEnd"/>
     </w:p>
     <w:p>
       <w:r>
@@ -4334,9 +5144,11 @@
           <w:numId w:val="2"/>
         </w:numPr>
       </w:pPr>
+      <w:proofErr w:type="spellStart"/>
       <w:r>
         <w:t>OperCodeV</w:t>
       </w:r>
+      <w:proofErr w:type="spellEnd"/>
     </w:p>
     <w:p>
       <w:r>
@@ -4366,31 +5178,259 @@
           <w:color w:val="FF0000"/>
         </w:rPr>
       </w:pPr>
-      <w:r>
-        <w:t xml:space="preserve">addFilm </w:t>
-      </w:r>
-      <w:r>
-        <w:rPr>
-          <w:color w:val="FF0000"/>
-        </w:rPr>
-        <w:t>[</w:t>
-      </w:r>
-      <w:r>
-        <w:rPr>
-          <w:color w:val="FF0000"/>
-        </w:rPr>
-        <w:t>Do p</w:t>
-      </w:r>
-      <w:r>
-        <w:rPr>
-          <w:color w:val="FF0000"/>
-        </w:rPr>
-        <w:t>rzebudowy]</w:t>
-      </w:r>
-    </w:p>
-    <w:p>
-      <w:r>
-        <w:t xml:space="preserve">Dodanie filmu do bazy danych </w:t>
+      <w:proofErr w:type="spellStart"/>
+      <w:r>
+        <w:t>addFilm</w:t>
+      </w:r>
+      <w:proofErr w:type="spellEnd"/>
+      <w:r>
+        <w:t xml:space="preserve"> </w:t>
+      </w:r>
+    </w:p>
+    <w:p>
+      <w:pPr>
+        <w:spacing w:after="0"/>
+      </w:pPr>
+      <w:r>
+        <w:t>Dodanie filmu do bazy danych</w:t>
+      </w:r>
+      <w:r>
+        <w:t xml:space="preserve"> </w:t>
+      </w:r>
+      <w:r>
+        <w:t>lub modyfikacja</w:t>
+      </w:r>
+    </w:p>
+    <w:p>
+      <w:pPr>
+        <w:spacing w:after="0"/>
+      </w:pPr>
+      <w:r>
+        <w:t>Przyjmuje wartości:</w:t>
+      </w:r>
+    </w:p>
+    <w:p>
+      <w:pPr>
+        <w:pStyle w:val="Akapitzlist"/>
+        <w:numPr>
+          <w:ilvl w:val="0"/>
+          <w:numId w:val="17"/>
+        </w:numPr>
+        <w:spacing w:after="0"/>
+      </w:pPr>
+      <w:proofErr w:type="spellStart"/>
+      <w:r>
+        <w:t>Title</w:t>
+      </w:r>
+      <w:proofErr w:type="spellEnd"/>
+      <w:r>
+        <w:t xml:space="preserve"> </w:t>
+      </w:r>
+      <w:proofErr w:type="spellStart"/>
+      <w:r>
+        <w:t>varchar</w:t>
+      </w:r>
+      <w:proofErr w:type="spellEnd"/>
+      <w:r>
+        <w:t>(50)</w:t>
+      </w:r>
+      <w:r>
+        <w:t xml:space="preserve"> – tytuł filmu</w:t>
+      </w:r>
+    </w:p>
+    <w:p>
+      <w:pPr>
+        <w:pStyle w:val="Akapitzlist"/>
+        <w:numPr>
+          <w:ilvl w:val="0"/>
+          <w:numId w:val="17"/>
+        </w:numPr>
+        <w:spacing w:after="0"/>
+      </w:pPr>
+      <w:r>
+        <w:t xml:space="preserve">Content </w:t>
+      </w:r>
+      <w:proofErr w:type="spellStart"/>
+      <w:r>
+        <w:t>varchar</w:t>
+      </w:r>
+      <w:proofErr w:type="spellEnd"/>
+      <w:r>
+        <w:t>(250)</w:t>
+      </w:r>
+      <w:r>
+        <w:t xml:space="preserve"> – opis filmu</w:t>
+      </w:r>
+    </w:p>
+    <w:p>
+      <w:pPr>
+        <w:pStyle w:val="Akapitzlist"/>
+        <w:numPr>
+          <w:ilvl w:val="0"/>
+          <w:numId w:val="17"/>
+        </w:numPr>
+        <w:spacing w:after="0"/>
+      </w:pPr>
+      <w:proofErr w:type="spellStart"/>
+      <w:r>
+        <w:t>Data</w:t>
+      </w:r>
+      <w:r>
+        <w:t>dodania</w:t>
+      </w:r>
+      <w:proofErr w:type="spellEnd"/>
+      <w:r>
+        <w:t xml:space="preserve"> </w:t>
+      </w:r>
+      <w:proofErr w:type="spellStart"/>
+      <w:r>
+        <w:t>datetime</w:t>
+      </w:r>
+      <w:proofErr w:type="spellEnd"/>
+      <w:r>
+        <w:t xml:space="preserve"> </w:t>
+      </w:r>
+      <w:r>
+        <w:t>– data dodania</w:t>
+      </w:r>
+    </w:p>
+    <w:p>
+      <w:pPr>
+        <w:pStyle w:val="Akapitzlist"/>
+        <w:numPr>
+          <w:ilvl w:val="0"/>
+          <w:numId w:val="17"/>
+        </w:numPr>
+        <w:spacing w:after="0"/>
+      </w:pPr>
+      <w:proofErr w:type="spellStart"/>
+      <w:r>
+        <w:t>Category</w:t>
+      </w:r>
+      <w:proofErr w:type="spellEnd"/>
+      <w:r>
+        <w:t xml:space="preserve"> </w:t>
+      </w:r>
+      <w:proofErr w:type="spellStart"/>
+      <w:r>
+        <w:t>int</w:t>
+      </w:r>
+      <w:proofErr w:type="spellEnd"/>
+      <w:r>
+        <w:t xml:space="preserve"> </w:t>
+      </w:r>
+      <w:r>
+        <w:t xml:space="preserve"> - id kategorii</w:t>
+      </w:r>
+    </w:p>
+    <w:p>
+      <w:pPr>
+        <w:pStyle w:val="Akapitzlist"/>
+        <w:numPr>
+          <w:ilvl w:val="0"/>
+          <w:numId w:val="17"/>
+        </w:numPr>
+        <w:spacing w:after="0"/>
+      </w:pPr>
+      <w:proofErr w:type="spellStart"/>
+      <w:r>
+        <w:t>Duration</w:t>
+      </w:r>
+      <w:proofErr w:type="spellEnd"/>
+      <w:r>
+        <w:t xml:space="preserve"> </w:t>
+      </w:r>
+      <w:proofErr w:type="spellStart"/>
+      <w:r>
+        <w:t>int</w:t>
+      </w:r>
+      <w:proofErr w:type="spellEnd"/>
+      <w:r>
+        <w:t xml:space="preserve"> – czas trwania w minutach</w:t>
+      </w:r>
+    </w:p>
+    <w:p>
+      <w:pPr>
+        <w:pStyle w:val="Akapitzlist"/>
+        <w:numPr>
+          <w:ilvl w:val="0"/>
+          <w:numId w:val="17"/>
+        </w:numPr>
+        <w:spacing w:after="0"/>
+      </w:pPr>
+      <w:proofErr w:type="spellStart"/>
+      <w:r>
+        <w:t>Src</w:t>
+      </w:r>
+      <w:proofErr w:type="spellEnd"/>
+      <w:r>
+        <w:t xml:space="preserve"> </w:t>
+      </w:r>
+      <w:proofErr w:type="spellStart"/>
+      <w:r>
+        <w:t>varchar</w:t>
+      </w:r>
+      <w:proofErr w:type="spellEnd"/>
+      <w:r>
+        <w:t>(250)  - ścieżka</w:t>
+      </w:r>
+    </w:p>
+    <w:p>
+      <w:pPr>
+        <w:pStyle w:val="Akapitzlist"/>
+        <w:numPr>
+          <w:ilvl w:val="0"/>
+          <w:numId w:val="17"/>
+        </w:numPr>
+        <w:spacing w:after="0"/>
+      </w:pPr>
+      <w:r>
+        <w:t xml:space="preserve">id </w:t>
+      </w:r>
+      <w:proofErr w:type="spellStart"/>
+      <w:r>
+        <w:t>int</w:t>
+      </w:r>
+      <w:proofErr w:type="spellEnd"/>
+      <w:r>
+        <w:t xml:space="preserve">  - id </w:t>
+      </w:r>
+      <w:r>
+        <w:t>filmu</w:t>
+      </w:r>
+      <w:r>
+        <w:t xml:space="preserve"> (po wprowadzeniu wartości != 0 edytujemy </w:t>
+      </w:r>
+      <w:r>
+        <w:t>film</w:t>
+      </w:r>
+      <w:r>
+        <w:t>)</w:t>
+      </w:r>
+    </w:p>
+    <w:p>
+      <w:pPr>
+        <w:spacing w:after="0"/>
+      </w:pPr>
+      <w:r>
+        <w:t>Sprawdza czy film już nie istnieje w bazie</w:t>
+      </w:r>
+    </w:p>
+    <w:p>
+      <w:pPr>
+        <w:spacing w:after="0"/>
+      </w:pPr>
+      <w:r>
+        <w:lastRenderedPageBreak/>
+        <w:t xml:space="preserve">Zwraca parametr r </w:t>
+      </w:r>
+      <w:proofErr w:type="spellStart"/>
+      <w:r>
+        <w:t>varchar</w:t>
+      </w:r>
+      <w:proofErr w:type="spellEnd"/>
+      <w:r>
+        <w:t>(300)</w:t>
       </w:r>
     </w:p>
     <w:p>
@@ -4401,22 +5441,30 @@
           <w:numId w:val="2"/>
         </w:numPr>
       </w:pPr>
+      <w:proofErr w:type="spellStart"/>
       <w:r>
         <w:t>add</w:t>
       </w:r>
       <w:r>
         <w:t>Oper</w:t>
       </w:r>
-    </w:p>
-    <w:p>
+      <w:proofErr w:type="spellEnd"/>
+    </w:p>
+    <w:p>
+      <w:pPr>
+        <w:spacing w:after="0"/>
+      </w:pPr>
       <w:r>
         <w:t>Dodanie użytkownika do bazy</w:t>
       </w:r>
       <w:r>
-        <w:t xml:space="preserve">. </w:t>
-      </w:r>
-    </w:p>
-    <w:p>
+        <w:t xml:space="preserve"> lub modyfikacja</w:t>
+      </w:r>
+    </w:p>
+    <w:p>
+      <w:pPr>
+        <w:spacing w:after="0"/>
+      </w:pPr>
       <w:r>
         <w:t>Przyjmuje wartości:</w:t>
       </w:r>
@@ -4428,9 +5476,24 @@
           <w:ilvl w:val="0"/>
           <w:numId w:val="14"/>
         </w:numPr>
-      </w:pPr>
-      <w:r>
-        <w:t xml:space="preserve">login varchar(50) not null– login </w:t>
+        <w:spacing w:after="0"/>
+      </w:pPr>
+      <w:r>
+        <w:t xml:space="preserve">login </w:t>
+      </w:r>
+      <w:proofErr w:type="spellStart"/>
+      <w:r>
+        <w:t>varchar</w:t>
+      </w:r>
+      <w:proofErr w:type="spellEnd"/>
+      <w:r>
+        <w:t>(50)</w:t>
+      </w:r>
+      <w:r>
+        <w:t xml:space="preserve"> </w:t>
+      </w:r>
+      <w:r>
+        <w:t>– login</w:t>
       </w:r>
     </w:p>
     <w:p>
@@ -4440,9 +5503,23 @@
           <w:ilvl w:val="0"/>
           <w:numId w:val="14"/>
         </w:numPr>
-      </w:pPr>
-      <w:r>
-        <w:t>password varchar(50) DEFAULT NULL – hasło domyślnie puste</w:t>
+        <w:spacing w:after="0"/>
+      </w:pPr>
+      <w:proofErr w:type="spellStart"/>
+      <w:r>
+        <w:t>password</w:t>
+      </w:r>
+      <w:proofErr w:type="spellEnd"/>
+      <w:r>
+        <w:t xml:space="preserve"> </w:t>
+      </w:r>
+      <w:proofErr w:type="spellStart"/>
+      <w:r>
+        <w:t>varchar</w:t>
+      </w:r>
+      <w:proofErr w:type="spellEnd"/>
+      <w:r>
+        <w:t>(50) DEFAULT NULL – hasło domyślnie puste</w:t>
       </w:r>
     </w:p>
     <w:p>
@@ -4452,17 +5529,429 @@
           <w:ilvl w:val="0"/>
           <w:numId w:val="14"/>
         </w:numPr>
-      </w:pPr>
-      <w:r>
-        <w:t>typ int – typ użytkownika (wartość 1 lub 2)</w:t>
-      </w:r>
-    </w:p>
-    <w:p>
-      <w:r>
-        <w:t>Zwraca varcha(300)</w:t>
+        <w:spacing w:after="0"/>
+      </w:pPr>
+      <w:r>
+        <w:t xml:space="preserve">typ </w:t>
+      </w:r>
+      <w:proofErr w:type="spellStart"/>
+      <w:r>
+        <w:t>int</w:t>
+      </w:r>
+      <w:proofErr w:type="spellEnd"/>
+      <w:r>
+        <w:t xml:space="preserve"> – typ użytkownika (wartość 1 lub 2)</w:t>
+      </w:r>
+    </w:p>
+    <w:p>
+      <w:pPr>
+        <w:pStyle w:val="Akapitzlist"/>
+        <w:numPr>
+          <w:ilvl w:val="0"/>
+          <w:numId w:val="14"/>
+        </w:numPr>
+        <w:spacing w:after="0"/>
+      </w:pPr>
+      <w:r>
+        <w:t xml:space="preserve">id </w:t>
+      </w:r>
+      <w:proofErr w:type="spellStart"/>
+      <w:r>
+        <w:t>int</w:t>
+      </w:r>
+      <w:proofErr w:type="spellEnd"/>
+      <w:r>
+        <w:t xml:space="preserve">  - id operatora (po wprowadzeniu wartości != 0 edytujemy operatora)</w:t>
+      </w:r>
+    </w:p>
+    <w:p>
+      <w:pPr>
+        <w:spacing w:after="0"/>
+      </w:pPr>
+      <w:r>
+        <w:t>Sprawdza czy:</w:t>
+      </w:r>
+    </w:p>
+    <w:p>
+      <w:pPr>
+        <w:pStyle w:val="Akapitzlist"/>
+        <w:numPr>
+          <w:ilvl w:val="0"/>
+          <w:numId w:val="15"/>
+        </w:numPr>
+        <w:spacing w:after="0"/>
+      </w:pPr>
+      <w:r>
+        <w:t>Login nie jest pusty</w:t>
+      </w:r>
+    </w:p>
+    <w:p>
+      <w:pPr>
+        <w:pStyle w:val="Akapitzlist"/>
+        <w:numPr>
+          <w:ilvl w:val="0"/>
+          <w:numId w:val="15"/>
+        </w:numPr>
+        <w:spacing w:after="0"/>
+      </w:pPr>
+      <w:r>
+        <w:t>Login nie występuje już w bazie danych</w:t>
+      </w:r>
+    </w:p>
+    <w:p>
+      <w:pPr>
+        <w:pStyle w:val="Akapitzlist"/>
+        <w:numPr>
+          <w:ilvl w:val="0"/>
+          <w:numId w:val="15"/>
+        </w:numPr>
+        <w:spacing w:after="0"/>
+      </w:pPr>
+      <w:r>
+        <w:t>Typ jest poprawny</w:t>
+      </w:r>
+    </w:p>
+    <w:p>
+      <w:pPr>
+        <w:spacing w:after="0"/>
+      </w:pPr>
+      <w:r>
+        <w:t xml:space="preserve">Zwraca </w:t>
+      </w:r>
+      <w:r>
+        <w:t xml:space="preserve">Parametr r </w:t>
+      </w:r>
+      <w:proofErr w:type="spellStart"/>
+      <w:r>
+        <w:t>varchar</w:t>
+      </w:r>
+      <w:proofErr w:type="spellEnd"/>
+      <w:r>
+        <w:t>(300)</w:t>
       </w:r>
     </w:p>
     <w:p/>
+    <w:p>
+      <w:pPr>
+        <w:pStyle w:val="Nagwek3"/>
+        <w:numPr>
+          <w:ilvl w:val="2"/>
+          <w:numId w:val="2"/>
+        </w:numPr>
+      </w:pPr>
+      <w:proofErr w:type="spellStart"/>
+      <w:r>
+        <w:t>addSR</w:t>
+      </w:r>
+      <w:proofErr w:type="spellEnd"/>
+    </w:p>
+    <w:p>
+      <w:pPr>
+        <w:spacing w:after="0"/>
+      </w:pPr>
+      <w:r>
+        <w:t>Dodanie sali do bazy danych</w:t>
+      </w:r>
+      <w:r>
+        <w:t xml:space="preserve"> </w:t>
+      </w:r>
+      <w:r>
+        <w:t>lub modyfikacja</w:t>
+      </w:r>
+    </w:p>
+    <w:p>
+      <w:pPr>
+        <w:spacing w:after="0"/>
+      </w:pPr>
+      <w:r>
+        <w:t>Przyjmuje wartości:</w:t>
+      </w:r>
+    </w:p>
+    <w:p>
+      <w:pPr>
+        <w:pStyle w:val="Akapitzlist"/>
+        <w:numPr>
+          <w:ilvl w:val="0"/>
+          <w:numId w:val="18"/>
+        </w:numPr>
+        <w:spacing w:after="0"/>
+      </w:pPr>
+      <w:r>
+        <w:t xml:space="preserve">Nr </w:t>
+      </w:r>
+      <w:proofErr w:type="spellStart"/>
+      <w:r>
+        <w:t>int</w:t>
+      </w:r>
+      <w:proofErr w:type="spellEnd"/>
+      <w:r>
+        <w:t xml:space="preserve"> – numer sali</w:t>
+      </w:r>
+    </w:p>
+    <w:p>
+      <w:pPr>
+        <w:pStyle w:val="Akapitzlist"/>
+        <w:numPr>
+          <w:ilvl w:val="0"/>
+          <w:numId w:val="18"/>
+        </w:numPr>
+        <w:spacing w:after="0"/>
+      </w:pPr>
+      <w:r>
+        <w:t xml:space="preserve">Content </w:t>
+      </w:r>
+      <w:proofErr w:type="spellStart"/>
+      <w:r>
+        <w:t>varchar</w:t>
+      </w:r>
+      <w:proofErr w:type="spellEnd"/>
+      <w:r>
+        <w:t xml:space="preserve">(250) – opis Sali </w:t>
+      </w:r>
+    </w:p>
+    <w:p>
+      <w:pPr>
+        <w:pStyle w:val="Akapitzlist"/>
+        <w:numPr>
+          <w:ilvl w:val="0"/>
+          <w:numId w:val="18"/>
+        </w:numPr>
+        <w:spacing w:after="0"/>
+      </w:pPr>
+      <w:r>
+        <w:t xml:space="preserve">Status </w:t>
+      </w:r>
+      <w:proofErr w:type="spellStart"/>
+      <w:r>
+        <w:t>int</w:t>
+      </w:r>
+      <w:proofErr w:type="spellEnd"/>
+      <w:r>
+        <w:t xml:space="preserve"> – status Sali (domyślnie 0)</w:t>
+      </w:r>
+    </w:p>
+    <w:p>
+      <w:pPr>
+        <w:pStyle w:val="Akapitzlist"/>
+        <w:numPr>
+          <w:ilvl w:val="0"/>
+          <w:numId w:val="18"/>
+        </w:numPr>
+        <w:spacing w:after="0"/>
+      </w:pPr>
+      <w:r>
+        <w:t xml:space="preserve">id </w:t>
+      </w:r>
+      <w:proofErr w:type="spellStart"/>
+      <w:r>
+        <w:t>int</w:t>
+      </w:r>
+      <w:proofErr w:type="spellEnd"/>
+      <w:r>
+        <w:t xml:space="preserve">  - id </w:t>
+      </w:r>
+      <w:r>
+        <w:t>sali</w:t>
+      </w:r>
+      <w:r>
+        <w:t xml:space="preserve"> (po wprowadzeniu wartości != 0 edytujemy </w:t>
+      </w:r>
+      <w:r>
+        <w:t>sale</w:t>
+      </w:r>
+      <w:r>
+        <w:t>)</w:t>
+      </w:r>
+    </w:p>
+    <w:p>
+      <w:pPr>
+        <w:spacing w:after="0"/>
+      </w:pPr>
+      <w:r>
+        <w:t>Sprawdza czy sala o podanym numerze istnieje już w bazie</w:t>
+      </w:r>
+    </w:p>
+    <w:p>
+      <w:pPr>
+        <w:spacing w:after="0"/>
+      </w:pPr>
+      <w:r>
+        <w:t xml:space="preserve">Zwraca parametr r </w:t>
+      </w:r>
+      <w:proofErr w:type="spellStart"/>
+      <w:r>
+        <w:t>varchar</w:t>
+      </w:r>
+      <w:proofErr w:type="spellEnd"/>
+      <w:r>
+        <w:t>(300)</w:t>
+      </w:r>
+    </w:p>
+    <w:p>
+      <w:pPr>
+        <w:spacing w:after="0"/>
+      </w:pPr>
+    </w:p>
+    <w:p>
+      <w:pPr>
+        <w:pStyle w:val="Nagwek3"/>
+        <w:numPr>
+          <w:ilvl w:val="2"/>
+          <w:numId w:val="2"/>
+        </w:numPr>
+      </w:pPr>
+      <w:proofErr w:type="spellStart"/>
+      <w:r>
+        <w:t>addSeat</w:t>
+      </w:r>
+      <w:proofErr w:type="spellEnd"/>
+    </w:p>
+    <w:p>
+      <w:pPr>
+        <w:spacing w:after="0"/>
+      </w:pPr>
+      <w:r>
+        <w:t xml:space="preserve">Dodanie </w:t>
+      </w:r>
+      <w:r>
+        <w:t>miejsca</w:t>
+      </w:r>
+      <w:r>
+        <w:t xml:space="preserve"> do bazy danych lub modyfikacja</w:t>
+      </w:r>
+    </w:p>
+    <w:p>
+      <w:pPr>
+        <w:spacing w:after="0"/>
+      </w:pPr>
+      <w:r>
+        <w:t>Przyjmuje wartości:</w:t>
+      </w:r>
+    </w:p>
+    <w:p>
+      <w:pPr>
+        <w:pStyle w:val="Akapitzlist"/>
+        <w:numPr>
+          <w:ilvl w:val="0"/>
+          <w:numId w:val="19"/>
+        </w:numPr>
+        <w:spacing w:after="0" w:line="256" w:lineRule="auto"/>
+      </w:pPr>
+      <w:r>
+        <w:t xml:space="preserve">Nr </w:t>
+      </w:r>
+      <w:proofErr w:type="spellStart"/>
+      <w:r>
+        <w:t>int</w:t>
+      </w:r>
+      <w:proofErr w:type="spellEnd"/>
+      <w:r>
+        <w:t xml:space="preserve"> – numer miejsca</w:t>
+      </w:r>
+    </w:p>
+    <w:p>
+      <w:pPr>
+        <w:pStyle w:val="Akapitzlist"/>
+        <w:numPr>
+          <w:ilvl w:val="0"/>
+          <w:numId w:val="19"/>
+        </w:numPr>
+        <w:spacing w:after="0" w:line="256" w:lineRule="auto"/>
+      </w:pPr>
+      <w:proofErr w:type="spellStart"/>
+      <w:r>
+        <w:t>row</w:t>
+      </w:r>
+      <w:proofErr w:type="spellEnd"/>
+      <w:r>
+        <w:t xml:space="preserve"> </w:t>
+      </w:r>
+      <w:proofErr w:type="spellStart"/>
+      <w:r>
+        <w:t>varchar</w:t>
+      </w:r>
+      <w:proofErr w:type="spellEnd"/>
+      <w:r>
+        <w:t xml:space="preserve">(250) – numer rzędu </w:t>
+      </w:r>
+    </w:p>
+    <w:p>
+      <w:pPr>
+        <w:pStyle w:val="Akapitzlist"/>
+        <w:numPr>
+          <w:ilvl w:val="0"/>
+          <w:numId w:val="19"/>
+        </w:numPr>
+        <w:spacing w:after="0" w:line="256" w:lineRule="auto"/>
+      </w:pPr>
+      <w:r>
+        <w:t xml:space="preserve">SRID </w:t>
+      </w:r>
+      <w:proofErr w:type="spellStart"/>
+      <w:r>
+        <w:t>int</w:t>
+      </w:r>
+      <w:proofErr w:type="spellEnd"/>
+      <w:r>
+        <w:t xml:space="preserve"> – id sali </w:t>
+      </w:r>
+    </w:p>
+    <w:p>
+      <w:pPr>
+        <w:pStyle w:val="Akapitzlist"/>
+        <w:numPr>
+          <w:ilvl w:val="0"/>
+          <w:numId w:val="18"/>
+        </w:numPr>
+        <w:spacing w:after="0"/>
+      </w:pPr>
+      <w:r>
+        <w:t xml:space="preserve">id </w:t>
+      </w:r>
+      <w:proofErr w:type="spellStart"/>
+      <w:r>
+        <w:t>int</w:t>
+      </w:r>
+      <w:proofErr w:type="spellEnd"/>
+      <w:r>
+        <w:t xml:space="preserve">  - id operatora (po wprowadzeniu wartości != 0 edytujemy </w:t>
+      </w:r>
+      <w:r>
+        <w:t>miejsce</w:t>
+      </w:r>
+      <w:r>
+        <w:t>)</w:t>
+      </w:r>
+    </w:p>
+    <w:p>
+      <w:pPr>
+        <w:spacing w:after="0"/>
+      </w:pPr>
+      <w:r>
+        <w:t>Sprawdza czy sala o podanym numerze istnieje już w bazie</w:t>
+      </w:r>
+    </w:p>
+    <w:p>
+      <w:pPr>
+        <w:spacing w:after="0"/>
+      </w:pPr>
+      <w:r>
+        <w:t xml:space="preserve">Zwraca parametr r </w:t>
+      </w:r>
+      <w:proofErr w:type="spellStart"/>
+      <w:r>
+        <w:t>varchar</w:t>
+      </w:r>
+      <w:proofErr w:type="spellEnd"/>
+      <w:r>
+        <w:t>(300)</w:t>
+      </w:r>
+    </w:p>
+    <w:p>
+      <w:pPr>
+        <w:spacing w:after="0"/>
+      </w:pPr>
+    </w:p>
     <w:sectPr>
       <w:pgSz w:w="11906" w:h="16838"/>
       <w:pgMar w:top="1417" w:right="1417" w:bottom="1417" w:left="1417" w:header="708" w:footer="708" w:gutter="0"/>
@@ -4476,6 +5965,232 @@
 <file path=word/numbering.xml><?xml version="1.0" encoding="utf-8"?>
 <w:numbering xmlns:wpc="http://schemas.microsoft.com/office/word/2010/wordprocessingCanvas" xmlns:cx="http://schemas.microsoft.com/office/drawing/2014/chartex" xmlns:cx1="http://schemas.microsoft.com/office/drawing/2015/9/8/chartex" xmlns:cx2="http://schemas.microsoft.com/office/drawing/2015/10/21/chartex" xmlns:cx3="http://schemas.microsoft.com/office/drawing/2016/5/9/chartex" xmlns:cx4="http://schemas.microsoft.com/office/drawing/2016/5/10/chartex" xmlns:cx5="http://schemas.microsoft.com/office/drawing/2016/5/11/chartex" xmlns:cx6="http://schemas.microsoft.com/office/drawing/2016/5/12/chartex" xmlns:cx7="http://schemas.microsoft.com/office/drawing/2016/5/13/chartex" xmlns:cx8="http://schemas.microsoft.com/office/drawing/2016/5/14/chartex" xmlns:mc="http://schemas.openxmlformats.org/markup-compatibility/2006" xmlns:aink="http://schemas.microsoft.com/office/drawing/2016/ink" xmlns:am3d="http://schemas.microsoft.com/office/drawing/2017/model3d" xmlns:o="urn:schemas-microsoft-com:office:office" xmlns:oel="http://schemas.microsoft.com/office/2019/extlst" xmlns:r="http://schemas.openxmlformats.org/officeDocument/2006/relationships" xmlns:m="http://schemas.openxmlformats.org/officeDocument/2006/math" xmlns:v="urn:schemas-microsoft-com:vml" xmlns:wp14="http://schemas.microsoft.com/office/word/2010/wordprocessingDrawing" xmlns:wp="http://schemas.openxmlformats.org/drawingml/2006/wordprocessingDrawing" xmlns:w10="urn:schemas-microsoft-com:office:word" xmlns:w="http://schemas.openxmlformats.org/wordprocessingml/2006/main" xmlns:w14="http://schemas.microsoft.com/office/word/2010/wordml" xmlns:w15="http://schemas.microsoft.com/office/word/2012/wordml" xmlns:w16cex="http://schemas.microsoft.com/office/word/2018/wordml/cex" xmlns:w16cid="http://schemas.microsoft.com/office/word/2016/wordml/cid" xmlns:w16="http://schemas.microsoft.com/office/word/2018/wordml" xmlns:w16sdtdh="http://schemas.microsoft.com/office/word/2020/wordml/sdtdatahash" xmlns:w16se="http://schemas.microsoft.com/office/word/2015/wordml/symex" xmlns:wpg="http://schemas.microsoft.com/office/word/2010/wordprocessingGroup" xmlns:wpi="http://schemas.microsoft.com/office/word/2010/wordprocessingInk" xmlns:wne="http://schemas.microsoft.com/office/word/2006/wordml" xmlns:wps="http://schemas.microsoft.com/office/word/2010/wordprocessingShape" mc:Ignorable="w14 w15 w16se w16cid w16 w16cex w16sdtdh wp14">
   <w:abstractNum w:abstractNumId="0" w15:restartNumberingAfterBreak="0">
+    <w:nsid w:val="1C8D0E1E"/>
+    <w:multiLevelType w:val="hybridMultilevel"/>
+    <w:tmpl w:val="85DA9748"/>
+    <w:lvl w:ilvl="0" w:tplc="04150001">
+      <w:start w:val="1"/>
+      <w:numFmt w:val="bullet"/>
+      <w:lvlText w:val=""/>
+      <w:lvlJc w:val="left"/>
+      <w:pPr>
+        <w:ind w:left="720" w:hanging="360"/>
+      </w:pPr>
+      <w:rPr>
+        <w:rFonts w:ascii="Symbol" w:hAnsi="Symbol" w:hint="default"/>
+      </w:rPr>
+    </w:lvl>
+    <w:lvl w:ilvl="1" w:tplc="04150003" w:tentative="1">
+      <w:start w:val="1"/>
+      <w:numFmt w:val="bullet"/>
+      <w:lvlText w:val="o"/>
+      <w:lvlJc w:val="left"/>
+      <w:pPr>
+        <w:ind w:left="1440" w:hanging="360"/>
+      </w:pPr>
+      <w:rPr>
+        <w:rFonts w:ascii="Courier New" w:hAnsi="Courier New" w:cs="Courier New" w:hint="default"/>
+      </w:rPr>
+    </w:lvl>
+    <w:lvl w:ilvl="2" w:tplc="04150005" w:tentative="1">
+      <w:start w:val="1"/>
+      <w:numFmt w:val="bullet"/>
+      <w:lvlText w:val=""/>
+      <w:lvlJc w:val="left"/>
+      <w:pPr>
+        <w:ind w:left="2160" w:hanging="360"/>
+      </w:pPr>
+      <w:rPr>
+        <w:rFonts w:ascii="Wingdings" w:hAnsi="Wingdings" w:hint="default"/>
+      </w:rPr>
+    </w:lvl>
+    <w:lvl w:ilvl="3" w:tplc="04150001" w:tentative="1">
+      <w:start w:val="1"/>
+      <w:numFmt w:val="bullet"/>
+      <w:lvlText w:val=""/>
+      <w:lvlJc w:val="left"/>
+      <w:pPr>
+        <w:ind w:left="2880" w:hanging="360"/>
+      </w:pPr>
+      <w:rPr>
+        <w:rFonts w:ascii="Symbol" w:hAnsi="Symbol" w:hint="default"/>
+      </w:rPr>
+    </w:lvl>
+    <w:lvl w:ilvl="4" w:tplc="04150003" w:tentative="1">
+      <w:start w:val="1"/>
+      <w:numFmt w:val="bullet"/>
+      <w:lvlText w:val="o"/>
+      <w:lvlJc w:val="left"/>
+      <w:pPr>
+        <w:ind w:left="3600" w:hanging="360"/>
+      </w:pPr>
+      <w:rPr>
+        <w:rFonts w:ascii="Courier New" w:hAnsi="Courier New" w:cs="Courier New" w:hint="default"/>
+      </w:rPr>
+    </w:lvl>
+    <w:lvl w:ilvl="5" w:tplc="04150005" w:tentative="1">
+      <w:start w:val="1"/>
+      <w:numFmt w:val="bullet"/>
+      <w:lvlText w:val=""/>
+      <w:lvlJc w:val="left"/>
+      <w:pPr>
+        <w:ind w:left="4320" w:hanging="360"/>
+      </w:pPr>
+      <w:rPr>
+        <w:rFonts w:ascii="Wingdings" w:hAnsi="Wingdings" w:hint="default"/>
+      </w:rPr>
+    </w:lvl>
+    <w:lvl w:ilvl="6" w:tplc="04150001" w:tentative="1">
+      <w:start w:val="1"/>
+      <w:numFmt w:val="bullet"/>
+      <w:lvlText w:val=""/>
+      <w:lvlJc w:val="left"/>
+      <w:pPr>
+        <w:ind w:left="5040" w:hanging="360"/>
+      </w:pPr>
+      <w:rPr>
+        <w:rFonts w:ascii="Symbol" w:hAnsi="Symbol" w:hint="default"/>
+      </w:rPr>
+    </w:lvl>
+    <w:lvl w:ilvl="7" w:tplc="04150003" w:tentative="1">
+      <w:start w:val="1"/>
+      <w:numFmt w:val="bullet"/>
+      <w:lvlText w:val="o"/>
+      <w:lvlJc w:val="left"/>
+      <w:pPr>
+        <w:ind w:left="5760" w:hanging="360"/>
+      </w:pPr>
+      <w:rPr>
+        <w:rFonts w:ascii="Courier New" w:hAnsi="Courier New" w:cs="Courier New" w:hint="default"/>
+      </w:rPr>
+    </w:lvl>
+    <w:lvl w:ilvl="8" w:tplc="04150005" w:tentative="1">
+      <w:start w:val="1"/>
+      <w:numFmt w:val="bullet"/>
+      <w:lvlText w:val=""/>
+      <w:lvlJc w:val="left"/>
+      <w:pPr>
+        <w:ind w:left="6480" w:hanging="360"/>
+      </w:pPr>
+      <w:rPr>
+        <w:rFonts w:ascii="Wingdings" w:hAnsi="Wingdings" w:hint="default"/>
+      </w:rPr>
+    </w:lvl>
+  </w:abstractNum>
+  <w:abstractNum w:abstractNumId="1" w15:restartNumberingAfterBreak="0">
+    <w:nsid w:val="246A24AD"/>
+    <w:multiLevelType w:val="hybridMultilevel"/>
+    <w:tmpl w:val="5EA2D072"/>
+    <w:lvl w:ilvl="0" w:tplc="04150001">
+      <w:start w:val="1"/>
+      <w:numFmt w:val="bullet"/>
+      <w:lvlText w:val=""/>
+      <w:lvlJc w:val="left"/>
+      <w:pPr>
+        <w:ind w:left="720" w:hanging="360"/>
+      </w:pPr>
+      <w:rPr>
+        <w:rFonts w:ascii="Symbol" w:hAnsi="Symbol" w:hint="default"/>
+      </w:rPr>
+    </w:lvl>
+    <w:lvl w:ilvl="1" w:tplc="04150003" w:tentative="1">
+      <w:start w:val="1"/>
+      <w:numFmt w:val="bullet"/>
+      <w:lvlText w:val="o"/>
+      <w:lvlJc w:val="left"/>
+      <w:pPr>
+        <w:ind w:left="1440" w:hanging="360"/>
+      </w:pPr>
+      <w:rPr>
+        <w:rFonts w:ascii="Courier New" w:hAnsi="Courier New" w:cs="Courier New" w:hint="default"/>
+      </w:rPr>
+    </w:lvl>
+    <w:lvl w:ilvl="2" w:tplc="04150005" w:tentative="1">
+      <w:start w:val="1"/>
+      <w:numFmt w:val="bullet"/>
+      <w:lvlText w:val=""/>
+      <w:lvlJc w:val="left"/>
+      <w:pPr>
+        <w:ind w:left="2160" w:hanging="360"/>
+      </w:pPr>
+      <w:rPr>
+        <w:rFonts w:ascii="Wingdings" w:hAnsi="Wingdings" w:hint="default"/>
+      </w:rPr>
+    </w:lvl>
+    <w:lvl w:ilvl="3" w:tplc="04150001" w:tentative="1">
+      <w:start w:val="1"/>
+      <w:numFmt w:val="bullet"/>
+      <w:lvlText w:val=""/>
+      <w:lvlJc w:val="left"/>
+      <w:pPr>
+        <w:ind w:left="2880" w:hanging="360"/>
+      </w:pPr>
+      <w:rPr>
+        <w:rFonts w:ascii="Symbol" w:hAnsi="Symbol" w:hint="default"/>
+      </w:rPr>
+    </w:lvl>
+    <w:lvl w:ilvl="4" w:tplc="04150003" w:tentative="1">
+      <w:start w:val="1"/>
+      <w:numFmt w:val="bullet"/>
+      <w:lvlText w:val="o"/>
+      <w:lvlJc w:val="left"/>
+      <w:pPr>
+        <w:ind w:left="3600" w:hanging="360"/>
+      </w:pPr>
+      <w:rPr>
+        <w:rFonts w:ascii="Courier New" w:hAnsi="Courier New" w:cs="Courier New" w:hint="default"/>
+      </w:rPr>
+    </w:lvl>
+    <w:lvl w:ilvl="5" w:tplc="04150005" w:tentative="1">
+      <w:start w:val="1"/>
+      <w:numFmt w:val="bullet"/>
+      <w:lvlText w:val=""/>
+      <w:lvlJc w:val="left"/>
+      <w:pPr>
+        <w:ind w:left="4320" w:hanging="360"/>
+      </w:pPr>
+      <w:rPr>
+        <w:rFonts w:ascii="Wingdings" w:hAnsi="Wingdings" w:hint="default"/>
+      </w:rPr>
+    </w:lvl>
+    <w:lvl w:ilvl="6" w:tplc="04150001" w:tentative="1">
+      <w:start w:val="1"/>
+      <w:numFmt w:val="bullet"/>
+      <w:lvlText w:val=""/>
+      <w:lvlJc w:val="left"/>
+      <w:pPr>
+        <w:ind w:left="5040" w:hanging="360"/>
+      </w:pPr>
+      <w:rPr>
+        <w:rFonts w:ascii="Symbol" w:hAnsi="Symbol" w:hint="default"/>
+      </w:rPr>
+    </w:lvl>
+    <w:lvl w:ilvl="7" w:tplc="04150003" w:tentative="1">
+      <w:start w:val="1"/>
+      <w:numFmt w:val="bullet"/>
+      <w:lvlText w:val="o"/>
+      <w:lvlJc w:val="left"/>
+      <w:pPr>
+        <w:ind w:left="5760" w:hanging="360"/>
+      </w:pPr>
+      <w:rPr>
+        <w:rFonts w:ascii="Courier New" w:hAnsi="Courier New" w:cs="Courier New" w:hint="default"/>
+      </w:rPr>
+    </w:lvl>
+    <w:lvl w:ilvl="8" w:tplc="04150005" w:tentative="1">
+      <w:start w:val="1"/>
+      <w:numFmt w:val="bullet"/>
+      <w:lvlText w:val=""/>
+      <w:lvlJc w:val="left"/>
+      <w:pPr>
+        <w:ind w:left="6480" w:hanging="360"/>
+      </w:pPr>
+      <w:rPr>
+        <w:rFonts w:ascii="Wingdings" w:hAnsi="Wingdings" w:hint="default"/>
+      </w:rPr>
+    </w:lvl>
+  </w:abstractNum>
+  <w:abstractNum w:abstractNumId="2" w15:restartNumberingAfterBreak="0">
     <w:nsid w:val="2E971FDA"/>
     <w:multiLevelType w:val="multilevel"/>
     <w:tmpl w:val="0415001F"/>
@@ -4561,7 +6276,7 @@
       </w:pPr>
     </w:lvl>
   </w:abstractNum>
-  <w:abstractNum w:abstractNumId="1" w15:restartNumberingAfterBreak="0">
+  <w:abstractNum w:abstractNumId="3" w15:restartNumberingAfterBreak="0">
     <w:nsid w:val="348D4FB6"/>
     <w:multiLevelType w:val="hybridMultilevel"/>
     <w:tmpl w:val="7018D42E"/>
@@ -4674,7 +6389,120 @@
       </w:rPr>
     </w:lvl>
   </w:abstractNum>
-  <w:abstractNum w:abstractNumId="2" w15:restartNumberingAfterBreak="0">
+  <w:abstractNum w:abstractNumId="4" w15:restartNumberingAfterBreak="0">
+    <w:nsid w:val="39676184"/>
+    <w:multiLevelType w:val="hybridMultilevel"/>
+    <w:tmpl w:val="9E34E13E"/>
+    <w:lvl w:ilvl="0" w:tplc="04150001">
+      <w:start w:val="1"/>
+      <w:numFmt w:val="bullet"/>
+      <w:lvlText w:val=""/>
+      <w:lvlJc w:val="left"/>
+      <w:pPr>
+        <w:ind w:left="720" w:hanging="360"/>
+      </w:pPr>
+      <w:rPr>
+        <w:rFonts w:ascii="Symbol" w:hAnsi="Symbol" w:hint="default"/>
+      </w:rPr>
+    </w:lvl>
+    <w:lvl w:ilvl="1" w:tplc="04150003" w:tentative="1">
+      <w:start w:val="1"/>
+      <w:numFmt w:val="bullet"/>
+      <w:lvlText w:val="o"/>
+      <w:lvlJc w:val="left"/>
+      <w:pPr>
+        <w:ind w:left="1440" w:hanging="360"/>
+      </w:pPr>
+      <w:rPr>
+        <w:rFonts w:ascii="Courier New" w:hAnsi="Courier New" w:cs="Courier New" w:hint="default"/>
+      </w:rPr>
+    </w:lvl>
+    <w:lvl w:ilvl="2" w:tplc="04150005" w:tentative="1">
+      <w:start w:val="1"/>
+      <w:numFmt w:val="bullet"/>
+      <w:lvlText w:val=""/>
+      <w:lvlJc w:val="left"/>
+      <w:pPr>
+        <w:ind w:left="2160" w:hanging="360"/>
+      </w:pPr>
+      <w:rPr>
+        <w:rFonts w:ascii="Wingdings" w:hAnsi="Wingdings" w:hint="default"/>
+      </w:rPr>
+    </w:lvl>
+    <w:lvl w:ilvl="3" w:tplc="04150001" w:tentative="1">
+      <w:start w:val="1"/>
+      <w:numFmt w:val="bullet"/>
+      <w:lvlText w:val=""/>
+      <w:lvlJc w:val="left"/>
+      <w:pPr>
+        <w:ind w:left="2880" w:hanging="360"/>
+      </w:pPr>
+      <w:rPr>
+        <w:rFonts w:ascii="Symbol" w:hAnsi="Symbol" w:hint="default"/>
+      </w:rPr>
+    </w:lvl>
+    <w:lvl w:ilvl="4" w:tplc="04150003" w:tentative="1">
+      <w:start w:val="1"/>
+      <w:numFmt w:val="bullet"/>
+      <w:lvlText w:val="o"/>
+      <w:lvlJc w:val="left"/>
+      <w:pPr>
+        <w:ind w:left="3600" w:hanging="360"/>
+      </w:pPr>
+      <w:rPr>
+        <w:rFonts w:ascii="Courier New" w:hAnsi="Courier New" w:cs="Courier New" w:hint="default"/>
+      </w:rPr>
+    </w:lvl>
+    <w:lvl w:ilvl="5" w:tplc="04150005" w:tentative="1">
+      <w:start w:val="1"/>
+      <w:numFmt w:val="bullet"/>
+      <w:lvlText w:val=""/>
+      <w:lvlJc w:val="left"/>
+      <w:pPr>
+        <w:ind w:left="4320" w:hanging="360"/>
+      </w:pPr>
+      <w:rPr>
+        <w:rFonts w:ascii="Wingdings" w:hAnsi="Wingdings" w:hint="default"/>
+      </w:rPr>
+    </w:lvl>
+    <w:lvl w:ilvl="6" w:tplc="04150001" w:tentative="1">
+      <w:start w:val="1"/>
+      <w:numFmt w:val="bullet"/>
+      <w:lvlText w:val=""/>
+      <w:lvlJc w:val="left"/>
+      <w:pPr>
+        <w:ind w:left="5040" w:hanging="360"/>
+      </w:pPr>
+      <w:rPr>
+        <w:rFonts w:ascii="Symbol" w:hAnsi="Symbol" w:hint="default"/>
+      </w:rPr>
+    </w:lvl>
+    <w:lvl w:ilvl="7" w:tplc="04150003" w:tentative="1">
+      <w:start w:val="1"/>
+      <w:numFmt w:val="bullet"/>
+      <w:lvlText w:val="o"/>
+      <w:lvlJc w:val="left"/>
+      <w:pPr>
+        <w:ind w:left="5760" w:hanging="360"/>
+      </w:pPr>
+      <w:rPr>
+        <w:rFonts w:ascii="Courier New" w:hAnsi="Courier New" w:cs="Courier New" w:hint="default"/>
+      </w:rPr>
+    </w:lvl>
+    <w:lvl w:ilvl="8" w:tplc="04150005" w:tentative="1">
+      <w:start w:val="1"/>
+      <w:numFmt w:val="bullet"/>
+      <w:lvlText w:val=""/>
+      <w:lvlJc w:val="left"/>
+      <w:pPr>
+        <w:ind w:left="6480" w:hanging="360"/>
+      </w:pPr>
+      <w:rPr>
+        <w:rFonts w:ascii="Wingdings" w:hAnsi="Wingdings" w:hint="default"/>
+      </w:rPr>
+    </w:lvl>
+  </w:abstractNum>
+  <w:abstractNum w:abstractNumId="5" w15:restartNumberingAfterBreak="0">
     <w:nsid w:val="3D911E03"/>
     <w:multiLevelType w:val="multilevel"/>
     <w:tmpl w:val="0415001F"/>
@@ -4760,7 +6588,7 @@
       </w:pPr>
     </w:lvl>
   </w:abstractNum>
-  <w:abstractNum w:abstractNumId="3" w15:restartNumberingAfterBreak="0">
+  <w:abstractNum w:abstractNumId="6" w15:restartNumberingAfterBreak="0">
     <w:nsid w:val="449013A7"/>
     <w:multiLevelType w:val="multilevel"/>
     <w:tmpl w:val="32E02002"/>
@@ -4873,7 +6701,7 @@
       </w:rPr>
     </w:lvl>
   </w:abstractNum>
-  <w:abstractNum w:abstractNumId="4" w15:restartNumberingAfterBreak="0">
+  <w:abstractNum w:abstractNumId="7" w15:restartNumberingAfterBreak="0">
     <w:nsid w:val="45E06194"/>
     <w:multiLevelType w:val="hybridMultilevel"/>
     <w:tmpl w:val="CEC04EDC"/>
@@ -4986,10 +6814,10 @@
       </w:rPr>
     </w:lvl>
   </w:abstractNum>
-  <w:abstractNum w:abstractNumId="5" w15:restartNumberingAfterBreak="0">
+  <w:abstractNum w:abstractNumId="8" w15:restartNumberingAfterBreak="0">
     <w:nsid w:val="4D27130E"/>
     <w:multiLevelType w:val="multilevel"/>
-    <w:tmpl w:val="0415001F"/>
+    <w:tmpl w:val="2348E49C"/>
     <w:lvl w:ilvl="0">
       <w:start w:val="1"/>
       <w:numFmt w:val="decimal"/>
@@ -5016,6 +6844,9 @@
       <w:pPr>
         <w:ind w:left="1224" w:hanging="504"/>
       </w:pPr>
+      <w:rPr>
+        <w:color w:val="0070C0"/>
+      </w:rPr>
     </w:lvl>
     <w:lvl w:ilvl="3">
       <w:start w:val="1"/>
@@ -5072,7 +6903,7 @@
       </w:pPr>
     </w:lvl>
   </w:abstractNum>
-  <w:abstractNum w:abstractNumId="6" w15:restartNumberingAfterBreak="0">
+  <w:abstractNum w:abstractNumId="9" w15:restartNumberingAfterBreak="0">
     <w:nsid w:val="4E043E58"/>
     <w:multiLevelType w:val="hybridMultilevel"/>
     <w:tmpl w:val="F56CCA4E"/>
@@ -5185,7 +7016,7 @@
       </w:rPr>
     </w:lvl>
   </w:abstractNum>
-  <w:abstractNum w:abstractNumId="7" w15:restartNumberingAfterBreak="0">
+  <w:abstractNum w:abstractNumId="10" w15:restartNumberingAfterBreak="0">
     <w:nsid w:val="4ECA6C1C"/>
     <w:multiLevelType w:val="multilevel"/>
     <w:tmpl w:val="0415001F"/>
@@ -5271,7 +7102,7 @@
       </w:pPr>
     </w:lvl>
   </w:abstractNum>
-  <w:abstractNum w:abstractNumId="8" w15:restartNumberingAfterBreak="0">
+  <w:abstractNum w:abstractNumId="11" w15:restartNumberingAfterBreak="0">
     <w:nsid w:val="52C4605C"/>
     <w:multiLevelType w:val="hybridMultilevel"/>
     <w:tmpl w:val="8F4CD808"/>
@@ -5384,7 +7215,7 @@
       </w:rPr>
     </w:lvl>
   </w:abstractNum>
-  <w:abstractNum w:abstractNumId="9" w15:restartNumberingAfterBreak="0">
+  <w:abstractNum w:abstractNumId="12" w15:restartNumberingAfterBreak="0">
     <w:nsid w:val="5CBE3166"/>
     <w:multiLevelType w:val="hybridMultilevel"/>
     <w:tmpl w:val="89309394"/>
@@ -5497,7 +7328,7 @@
       </w:rPr>
     </w:lvl>
   </w:abstractNum>
-  <w:abstractNum w:abstractNumId="10" w15:restartNumberingAfterBreak="0">
+  <w:abstractNum w:abstractNumId="13" w15:restartNumberingAfterBreak="0">
     <w:nsid w:val="5D8158F7"/>
     <w:multiLevelType w:val="hybridMultilevel"/>
     <w:tmpl w:val="CC684B36"/>
@@ -5610,7 +7441,7 @@
       </w:rPr>
     </w:lvl>
   </w:abstractNum>
-  <w:abstractNum w:abstractNumId="11" w15:restartNumberingAfterBreak="0">
+  <w:abstractNum w:abstractNumId="14" w15:restartNumberingAfterBreak="0">
     <w:nsid w:val="5D97224C"/>
     <w:multiLevelType w:val="hybridMultilevel"/>
     <w:tmpl w:val="00449C5C"/>
@@ -5723,7 +7554,120 @@
       </w:rPr>
     </w:lvl>
   </w:abstractNum>
-  <w:abstractNum w:abstractNumId="12" w15:restartNumberingAfterBreak="0">
+  <w:abstractNum w:abstractNumId="15" w15:restartNumberingAfterBreak="0">
+    <w:nsid w:val="6A1169E2"/>
+    <w:multiLevelType w:val="hybridMultilevel"/>
+    <w:tmpl w:val="9BF48BA0"/>
+    <w:lvl w:ilvl="0" w:tplc="04150001">
+      <w:start w:val="1"/>
+      <w:numFmt w:val="bullet"/>
+      <w:lvlText w:val=""/>
+      <w:lvlJc w:val="left"/>
+      <w:pPr>
+        <w:ind w:left="1068" w:hanging="360"/>
+      </w:pPr>
+      <w:rPr>
+        <w:rFonts w:ascii="Symbol" w:hAnsi="Symbol" w:hint="default"/>
+      </w:rPr>
+    </w:lvl>
+    <w:lvl w:ilvl="1" w:tplc="04150003" w:tentative="1">
+      <w:start w:val="1"/>
+      <w:numFmt w:val="bullet"/>
+      <w:lvlText w:val="o"/>
+      <w:lvlJc w:val="left"/>
+      <w:pPr>
+        <w:ind w:left="1788" w:hanging="360"/>
+      </w:pPr>
+      <w:rPr>
+        <w:rFonts w:ascii="Courier New" w:hAnsi="Courier New" w:cs="Courier New" w:hint="default"/>
+      </w:rPr>
+    </w:lvl>
+    <w:lvl w:ilvl="2" w:tplc="04150005" w:tentative="1">
+      <w:start w:val="1"/>
+      <w:numFmt w:val="bullet"/>
+      <w:lvlText w:val=""/>
+      <w:lvlJc w:val="left"/>
+      <w:pPr>
+        <w:ind w:left="2508" w:hanging="360"/>
+      </w:pPr>
+      <w:rPr>
+        <w:rFonts w:ascii="Wingdings" w:hAnsi="Wingdings" w:hint="default"/>
+      </w:rPr>
+    </w:lvl>
+    <w:lvl w:ilvl="3" w:tplc="04150001" w:tentative="1">
+      <w:start w:val="1"/>
+      <w:numFmt w:val="bullet"/>
+      <w:lvlText w:val=""/>
+      <w:lvlJc w:val="left"/>
+      <w:pPr>
+        <w:ind w:left="3228" w:hanging="360"/>
+      </w:pPr>
+      <w:rPr>
+        <w:rFonts w:ascii="Symbol" w:hAnsi="Symbol" w:hint="default"/>
+      </w:rPr>
+    </w:lvl>
+    <w:lvl w:ilvl="4" w:tplc="04150003" w:tentative="1">
+      <w:start w:val="1"/>
+      <w:numFmt w:val="bullet"/>
+      <w:lvlText w:val="o"/>
+      <w:lvlJc w:val="left"/>
+      <w:pPr>
+        <w:ind w:left="3948" w:hanging="360"/>
+      </w:pPr>
+      <w:rPr>
+        <w:rFonts w:ascii="Courier New" w:hAnsi="Courier New" w:cs="Courier New" w:hint="default"/>
+      </w:rPr>
+    </w:lvl>
+    <w:lvl w:ilvl="5" w:tplc="04150005" w:tentative="1">
+      <w:start w:val="1"/>
+      <w:numFmt w:val="bullet"/>
+      <w:lvlText w:val=""/>
+      <w:lvlJc w:val="left"/>
+      <w:pPr>
+        <w:ind w:left="4668" w:hanging="360"/>
+      </w:pPr>
+      <w:rPr>
+        <w:rFonts w:ascii="Wingdings" w:hAnsi="Wingdings" w:hint="default"/>
+      </w:rPr>
+    </w:lvl>
+    <w:lvl w:ilvl="6" w:tplc="04150001" w:tentative="1">
+      <w:start w:val="1"/>
+      <w:numFmt w:val="bullet"/>
+      <w:lvlText w:val=""/>
+      <w:lvlJc w:val="left"/>
+      <w:pPr>
+        <w:ind w:left="5388" w:hanging="360"/>
+      </w:pPr>
+      <w:rPr>
+        <w:rFonts w:ascii="Symbol" w:hAnsi="Symbol" w:hint="default"/>
+      </w:rPr>
+    </w:lvl>
+    <w:lvl w:ilvl="7" w:tplc="04150003" w:tentative="1">
+      <w:start w:val="1"/>
+      <w:numFmt w:val="bullet"/>
+      <w:lvlText w:val="o"/>
+      <w:lvlJc w:val="left"/>
+      <w:pPr>
+        <w:ind w:left="6108" w:hanging="360"/>
+      </w:pPr>
+      <w:rPr>
+        <w:rFonts w:ascii="Courier New" w:hAnsi="Courier New" w:cs="Courier New" w:hint="default"/>
+      </w:rPr>
+    </w:lvl>
+    <w:lvl w:ilvl="8" w:tplc="04150005" w:tentative="1">
+      <w:start w:val="1"/>
+      <w:numFmt w:val="bullet"/>
+      <w:lvlText w:val=""/>
+      <w:lvlJc w:val="left"/>
+      <w:pPr>
+        <w:ind w:left="6828" w:hanging="360"/>
+      </w:pPr>
+      <w:rPr>
+        <w:rFonts w:ascii="Wingdings" w:hAnsi="Wingdings" w:hint="default"/>
+      </w:rPr>
+    </w:lvl>
+  </w:abstractNum>
+  <w:abstractNum w:abstractNumId="16" w15:restartNumberingAfterBreak="0">
     <w:nsid w:val="72E45E85"/>
     <w:multiLevelType w:val="hybridMultilevel"/>
     <w:tmpl w:val="BA2E19E6"/>
@@ -5836,7 +7780,7 @@
       </w:rPr>
     </w:lvl>
   </w:abstractNum>
-  <w:abstractNum w:abstractNumId="13" w15:restartNumberingAfterBreak="0">
+  <w:abstractNum w:abstractNumId="17" w15:restartNumberingAfterBreak="0">
     <w:nsid w:val="77D333D5"/>
     <w:multiLevelType w:val="hybridMultilevel"/>
     <w:tmpl w:val="790C3F1C"/>
@@ -5950,46 +7894,70 @@
     </w:lvl>
   </w:abstractNum>
   <w:num w:numId="1" w16cid:durableId="1393230668">
+    <w:abstractNumId w:val="2"/>
+  </w:num>
+  <w:num w:numId="2" w16cid:durableId="784156077">
+    <w:abstractNumId w:val="8"/>
+  </w:num>
+  <w:num w:numId="3" w16cid:durableId="1692216621">
+    <w:abstractNumId w:val="13"/>
+  </w:num>
+  <w:num w:numId="4" w16cid:durableId="192114586">
+    <w:abstractNumId w:val="5"/>
+  </w:num>
+  <w:num w:numId="5" w16cid:durableId="1119836027">
+    <w:abstractNumId w:val="9"/>
+  </w:num>
+  <w:num w:numId="6" w16cid:durableId="1734739042">
+    <w:abstractNumId w:val="11"/>
+  </w:num>
+  <w:num w:numId="7" w16cid:durableId="883444272">
+    <w:abstractNumId w:val="12"/>
+  </w:num>
+  <w:num w:numId="8" w16cid:durableId="238827728">
+    <w:abstractNumId w:val="3"/>
+  </w:num>
+  <w:num w:numId="9" w16cid:durableId="1765684076">
+    <w:abstractNumId w:val="17"/>
+  </w:num>
+  <w:num w:numId="10" w16cid:durableId="202866200">
+    <w:abstractNumId w:val="7"/>
+  </w:num>
+  <w:num w:numId="11" w16cid:durableId="841430902">
+    <w:abstractNumId w:val="14"/>
+  </w:num>
+  <w:num w:numId="12" w16cid:durableId="138545127">
+    <w:abstractNumId w:val="10"/>
+  </w:num>
+  <w:num w:numId="13" w16cid:durableId="569584683">
+    <w:abstractNumId w:val="6"/>
+  </w:num>
+  <w:num w:numId="14" w16cid:durableId="1521891514">
+    <w:abstractNumId w:val="16"/>
+  </w:num>
+  <w:num w:numId="15" w16cid:durableId="1273169413">
     <w:abstractNumId w:val="0"/>
   </w:num>
-  <w:num w:numId="2" w16cid:durableId="784156077">
-    <w:abstractNumId w:val="5"/>
+  <w:num w:numId="16" w16cid:durableId="1400783848">
+    <w:abstractNumId w:val="15"/>
   </w:num>
-  <w:num w:numId="3" w16cid:durableId="1692216621">
-    <w:abstractNumId w:val="10"/>
-  </w:num>
-  <w:num w:numId="4" w16cid:durableId="192114586">
-    <w:abstractNumId w:val="2"/>
-  </w:num>
-  <w:num w:numId="5" w16cid:durableId="1119836027">
-    <w:abstractNumId w:val="6"/>
-  </w:num>
-  <w:num w:numId="6" w16cid:durableId="1734739042">
-    <w:abstractNumId w:val="8"/>
-  </w:num>
-  <w:num w:numId="7" w16cid:durableId="883444272">
-    <w:abstractNumId w:val="9"/>
-  </w:num>
-  <w:num w:numId="8" w16cid:durableId="238827728">
+  <w:num w:numId="17" w16cid:durableId="660353761">
     <w:abstractNumId w:val="1"/>
   </w:num>
-  <w:num w:numId="9" w16cid:durableId="1765684076">
-    <w:abstractNumId w:val="13"/>
-  </w:num>
-  <w:num w:numId="10" w16cid:durableId="202866200">
+  <w:num w:numId="18" w16cid:durableId="2102486133">
     <w:abstractNumId w:val="4"/>
   </w:num>
-  <w:num w:numId="11" w16cid:durableId="841430902">
-    <w:abstractNumId w:val="11"/>
-  </w:num>
-  <w:num w:numId="12" w16cid:durableId="138545127">
-    <w:abstractNumId w:val="7"/>
-  </w:num>
-  <w:num w:numId="13" w16cid:durableId="569584683">
-    <w:abstractNumId w:val="3"/>
-  </w:num>
-  <w:num w:numId="14" w16cid:durableId="1521891514">
-    <w:abstractNumId w:val="12"/>
+  <w:num w:numId="19" w16cid:durableId="867764424">
+    <w:abstractNumId w:val="4"/>
+    <w:lvlOverride w:ilvl="0"/>
+    <w:lvlOverride w:ilvl="1"/>
+    <w:lvlOverride w:ilvl="2"/>
+    <w:lvlOverride w:ilvl="3"/>
+    <w:lvlOverride w:ilvl="4"/>
+    <w:lvlOverride w:ilvl="5"/>
+    <w:lvlOverride w:ilvl="6"/>
+    <w:lvlOverride w:ilvl="7"/>
+    <w:lvlOverride w:ilvl="8"/>
   </w:num>
 </w:numbering>
 </file>
@@ -6394,6 +8362,7 @@
   <w:style w:type="paragraph" w:default="1" w:styleId="Normalny">
     <w:name w:val="Normal"/>
     <w:qFormat/>
+    <w:rsid w:val="00ED4059"/>
   </w:style>
   <w:style w:type="paragraph" w:styleId="Nagwek1">
     <w:name w:val="heading 1"/>

</xml_diff>

<commit_message>
wstępna przymiarka do przbudowy klasy na mechanizm dappera
</commit_message>
<xml_diff>
--- a/Materiały/Zarządzanie kinem.docx
+++ b/Materiały/Zarządzanie kinem.docx
@@ -5393,19 +5393,7 @@
       </w:r>
       <w:proofErr w:type="spellEnd"/>
       <w:r>
-        <w:t xml:space="preserve">  - id </w:t>
-      </w:r>
-      <w:r>
-        <w:t>filmu</w:t>
-      </w:r>
-      <w:r>
-        <w:t xml:space="preserve"> (po wprowadzeniu wartości != 0 edytujemy </w:t>
-      </w:r>
-      <w:r>
-        <w:t>film</w:t>
-      </w:r>
-      <w:r>
-        <w:t>)</w:t>
+        <w:t xml:space="preserve">  - id filmu (po wprowadzeniu wartości != 0 edytujemy film)</w:t>
       </w:r>
     </w:p>
     <w:p>
@@ -5653,10 +5641,7 @@
         <w:t>Dodanie sali do bazy danych</w:t>
       </w:r>
       <w:r>
-        <w:t xml:space="preserve"> </w:t>
-      </w:r>
-      <w:r>
-        <w:t>lub modyfikacja</w:t>
+        <w:t xml:space="preserve"> lub modyfikacja</w:t>
       </w:r>
     </w:p>
     <w:p>
@@ -5748,19 +5733,7 @@
       </w:r>
       <w:proofErr w:type="spellEnd"/>
       <w:r>
-        <w:t xml:space="preserve">  - id </w:t>
-      </w:r>
-      <w:r>
-        <w:t>sali</w:t>
-      </w:r>
-      <w:r>
-        <w:t xml:space="preserve"> (po wprowadzeniu wartości != 0 edytujemy </w:t>
-      </w:r>
-      <w:r>
-        <w:t>sale</w:t>
-      </w:r>
-      <w:r>
-        <w:t>)</w:t>
+        <w:t xml:space="preserve">  - id sali (po wprowadzeniu wartości != 0 edytujemy sale)</w:t>
       </w:r>
     </w:p>
     <w:p>
@@ -5811,13 +5784,7 @@
         <w:spacing w:after="0"/>
       </w:pPr>
       <w:r>
-        <w:t xml:space="preserve">Dodanie </w:t>
-      </w:r>
-      <w:r>
-        <w:t>miejsca</w:t>
-      </w:r>
-      <w:r>
-        <w:t xml:space="preserve"> do bazy danych lub modyfikacja</w:t>
+        <w:t>Dodanie miejsca do bazy danych lub modyfikacja</w:t>
       </w:r>
     </w:p>
     <w:p>
@@ -5914,10 +5881,106 @@
       </w:r>
       <w:proofErr w:type="spellEnd"/>
       <w:r>
-        <w:t xml:space="preserve">  - id operatora (po wprowadzeniu wartości != 0 edytujemy </w:t>
-      </w:r>
-      <w:r>
-        <w:t>miejsce</w:t>
+        <w:t xml:space="preserve">  - id operatora (po wprowadzeniu wartości != 0 edytujemy miejsce)</w:t>
+      </w:r>
+    </w:p>
+    <w:p>
+      <w:pPr>
+        <w:spacing w:after="0"/>
+      </w:pPr>
+      <w:r>
+        <w:t xml:space="preserve">Zwraca parametr r </w:t>
+      </w:r>
+      <w:proofErr w:type="spellStart"/>
+      <w:r>
+        <w:t>varchar</w:t>
+      </w:r>
+      <w:proofErr w:type="spellEnd"/>
+      <w:r>
+        <w:t>(300)</w:t>
+      </w:r>
+    </w:p>
+    <w:p>
+      <w:pPr>
+        <w:spacing w:after="0"/>
+      </w:pPr>
+    </w:p>
+    <w:p>
+      <w:pPr>
+        <w:pStyle w:val="Nagwek3"/>
+        <w:numPr>
+          <w:ilvl w:val="2"/>
+          <w:numId w:val="2"/>
+        </w:numPr>
+      </w:pPr>
+      <w:proofErr w:type="spellStart"/>
+      <w:r>
+        <w:t>addCategory</w:t>
+      </w:r>
+      <w:proofErr w:type="spellEnd"/>
+    </w:p>
+    <w:p>
+      <w:pPr>
+        <w:spacing w:after="0"/>
+      </w:pPr>
+      <w:r>
+        <w:t>Dodanie kategorii do bazy danych lub modyfikacji</w:t>
+      </w:r>
+    </w:p>
+    <w:p>
+      <w:pPr>
+        <w:spacing w:after="0"/>
+      </w:pPr>
+      <w:r>
+        <w:t xml:space="preserve">Przyjmuje wartości </w:t>
+      </w:r>
+    </w:p>
+    <w:p>
+      <w:pPr>
+        <w:pStyle w:val="Akapitzlist"/>
+        <w:numPr>
+          <w:ilvl w:val="0"/>
+          <w:numId w:val="18"/>
+        </w:numPr>
+        <w:spacing w:after="0"/>
+      </w:pPr>
+      <w:proofErr w:type="spellStart"/>
+      <w:r>
+        <w:t>Name</w:t>
+      </w:r>
+      <w:proofErr w:type="spellEnd"/>
+      <w:r>
+        <w:t xml:space="preserve"> – Nazwa kategorii</w:t>
+      </w:r>
+    </w:p>
+    <w:p>
+      <w:pPr>
+        <w:pStyle w:val="Akapitzlist"/>
+        <w:numPr>
+          <w:ilvl w:val="0"/>
+          <w:numId w:val="18"/>
+        </w:numPr>
+        <w:spacing w:after="0"/>
+      </w:pPr>
+      <w:r>
+        <w:t xml:space="preserve">id </w:t>
+      </w:r>
+      <w:proofErr w:type="spellStart"/>
+      <w:r>
+        <w:t>int</w:t>
+      </w:r>
+      <w:proofErr w:type="spellEnd"/>
+      <w:r>
+        <w:t xml:space="preserve">  - id </w:t>
+      </w:r>
+      <w:r>
+        <w:t>kategorii</w:t>
+      </w:r>
+      <w:r>
+        <w:t xml:space="preserve"> (po wprowadzeniu wartości != 0 edytujemy </w:t>
+      </w:r>
+      <w:r>
+        <w:t>kategorię</w:t>
       </w:r>
       <w:r>
         <w:t>)</w:t>
@@ -5928,14 +5991,200 @@
         <w:spacing w:after="0"/>
       </w:pPr>
       <w:r>
-        <w:t>Sprawdza czy sala o podanym numerze istnieje już w bazie</w:t>
-      </w:r>
+        <w:t xml:space="preserve">Zwraca parametr r </w:t>
+      </w:r>
+      <w:proofErr w:type="spellStart"/>
+      <w:r>
+        <w:t>varchar</w:t>
+      </w:r>
+      <w:proofErr w:type="spellEnd"/>
+      <w:r>
+        <w:t>(300)</w:t>
+      </w:r>
+    </w:p>
+    <w:p/>
+    <w:p>
+      <w:pPr>
+        <w:rPr>
+          <w:rFonts w:asciiTheme="majorHAnsi" w:eastAsiaTheme="majorEastAsia" w:hAnsiTheme="majorHAnsi" w:cstheme="majorBidi"/>
+          <w:color w:val="1F3763" w:themeColor="accent1" w:themeShade="7F"/>
+          <w:sz w:val="24"/>
+          <w:szCs w:val="24"/>
+        </w:rPr>
+      </w:pPr>
+      <w:r>
+        <w:br w:type="page"/>
+      </w:r>
+    </w:p>
+    <w:p>
+      <w:pPr>
+        <w:pStyle w:val="Nagwek3"/>
+        <w:numPr>
+          <w:ilvl w:val="2"/>
+          <w:numId w:val="2"/>
+        </w:numPr>
+      </w:pPr>
+      <w:proofErr w:type="spellStart"/>
+      <w:r>
+        <w:lastRenderedPageBreak/>
+        <w:t>addSeance</w:t>
+      </w:r>
+      <w:proofErr w:type="spellEnd"/>
     </w:p>
     <w:p>
       <w:pPr>
         <w:spacing w:after="0"/>
       </w:pPr>
       <w:r>
+        <w:t>Dodanie seansu do bazy danych lub modyfikacji</w:t>
+      </w:r>
+    </w:p>
+    <w:p>
+      <w:pPr>
+        <w:spacing w:after="0"/>
+      </w:pPr>
+      <w:r>
+        <w:t xml:space="preserve">Przyjmuje wartości </w:t>
+      </w:r>
+    </w:p>
+    <w:p>
+      <w:pPr>
+        <w:pStyle w:val="Akapitzlist"/>
+        <w:numPr>
+          <w:ilvl w:val="0"/>
+          <w:numId w:val="20"/>
+        </w:numPr>
+      </w:pPr>
+      <w:proofErr w:type="spellStart"/>
+      <w:r>
+        <w:t>filmID</w:t>
+      </w:r>
+      <w:proofErr w:type="spellEnd"/>
+      <w:r>
+        <w:t xml:space="preserve"> </w:t>
+      </w:r>
+      <w:proofErr w:type="spellStart"/>
+      <w:r>
+        <w:t>int</w:t>
+      </w:r>
+      <w:proofErr w:type="spellEnd"/>
+      <w:r>
+        <w:t xml:space="preserve"> – ID filmu z </w:t>
+      </w:r>
+    </w:p>
+    <w:p>
+      <w:pPr>
+        <w:pStyle w:val="Akapitzlist"/>
+        <w:numPr>
+          <w:ilvl w:val="0"/>
+          <w:numId w:val="20"/>
+        </w:numPr>
+      </w:pPr>
+      <w:proofErr w:type="spellStart"/>
+      <w:r>
+        <w:t>srID</w:t>
+      </w:r>
+      <w:proofErr w:type="spellEnd"/>
+      <w:r>
+        <w:t xml:space="preserve"> </w:t>
+      </w:r>
+      <w:proofErr w:type="spellStart"/>
+      <w:r>
+        <w:t>int</w:t>
+      </w:r>
+      <w:proofErr w:type="spellEnd"/>
+      <w:r>
+        <w:t xml:space="preserve"> – ID Sali z </w:t>
+      </w:r>
+    </w:p>
+    <w:p>
+      <w:pPr>
+        <w:pStyle w:val="Akapitzlist"/>
+        <w:numPr>
+          <w:ilvl w:val="0"/>
+          <w:numId w:val="20"/>
+        </w:numPr>
+      </w:pPr>
+      <w:proofErr w:type="spellStart"/>
+      <w:r>
+        <w:t>dataEmisji</w:t>
+      </w:r>
+      <w:proofErr w:type="spellEnd"/>
+      <w:r>
+        <w:t xml:space="preserve"> </w:t>
+      </w:r>
+      <w:proofErr w:type="spellStart"/>
+      <w:r>
+        <w:t>datetime</w:t>
+      </w:r>
+      <w:proofErr w:type="spellEnd"/>
+      <w:r>
+        <w:t xml:space="preserve"> – data rozpoczęcia filmu</w:t>
+      </w:r>
+    </w:p>
+    <w:p>
+      <w:pPr>
+        <w:pStyle w:val="Akapitzlist"/>
+        <w:numPr>
+          <w:ilvl w:val="0"/>
+          <w:numId w:val="20"/>
+        </w:numPr>
+      </w:pPr>
+      <w:proofErr w:type="spellStart"/>
+      <w:r>
+        <w:t>dataKońca</w:t>
+      </w:r>
+      <w:proofErr w:type="spellEnd"/>
+      <w:r>
+        <w:t xml:space="preserve"> </w:t>
+      </w:r>
+      <w:proofErr w:type="spellStart"/>
+      <w:r>
+        <w:t>datetime</w:t>
+      </w:r>
+      <w:proofErr w:type="spellEnd"/>
+      <w:r>
+        <w:t xml:space="preserve"> – data zakończenia filmu</w:t>
+      </w:r>
+    </w:p>
+    <w:p>
+      <w:pPr>
+        <w:pStyle w:val="Akapitzlist"/>
+        <w:numPr>
+          <w:ilvl w:val="0"/>
+          <w:numId w:val="18"/>
+        </w:numPr>
+        <w:spacing w:after="0"/>
+      </w:pPr>
+      <w:r>
+        <w:t xml:space="preserve">id </w:t>
+      </w:r>
+      <w:proofErr w:type="spellStart"/>
+      <w:r>
+        <w:t>int</w:t>
+      </w:r>
+      <w:proofErr w:type="spellEnd"/>
+      <w:r>
+        <w:t xml:space="preserve">  - id </w:t>
+      </w:r>
+      <w:r>
+        <w:t>Seansu</w:t>
+      </w:r>
+      <w:r>
+        <w:t xml:space="preserve"> (po wprowadzeniu wartości != 0 edytujemy </w:t>
+      </w:r>
+      <w:r>
+        <w:t>seans</w:t>
+      </w:r>
+      <w:r>
+        <w:t>)</w:t>
+      </w:r>
+    </w:p>
+    <w:p>
+      <w:pPr>
+        <w:spacing w:after="0"/>
+      </w:pPr>
+      <w:r>
         <w:t xml:space="preserve">Zwraca parametr r </w:t>
       </w:r>
       <w:proofErr w:type="spellStart"/>
@@ -5952,6 +6201,241 @@
         <w:spacing w:after="0"/>
       </w:pPr>
     </w:p>
+    <w:p>
+      <w:pPr>
+        <w:pStyle w:val="Nagwek3"/>
+        <w:numPr>
+          <w:ilvl w:val="2"/>
+          <w:numId w:val="2"/>
+        </w:numPr>
+      </w:pPr>
+      <w:proofErr w:type="spellStart"/>
+      <w:r>
+        <w:t>addBooking</w:t>
+      </w:r>
+      <w:proofErr w:type="spellEnd"/>
+    </w:p>
+    <w:p>
+      <w:pPr>
+        <w:spacing w:after="0"/>
+      </w:pPr>
+      <w:r>
+        <w:t>Dodanie biletu do bazy danych lub modyfikacja</w:t>
+      </w:r>
+    </w:p>
+    <w:p>
+      <w:pPr>
+        <w:spacing w:after="0"/>
+      </w:pPr>
+      <w:r>
+        <w:t xml:space="preserve">Przyjmuje wartości </w:t>
+      </w:r>
+    </w:p>
+    <w:p>
+      <w:pPr>
+        <w:pStyle w:val="Akapitzlist"/>
+        <w:numPr>
+          <w:ilvl w:val="0"/>
+          <w:numId w:val="18"/>
+        </w:numPr>
+        <w:spacing w:after="0"/>
+      </w:pPr>
+      <w:proofErr w:type="spellStart"/>
+      <w:r>
+        <w:t>OperId</w:t>
+      </w:r>
+      <w:proofErr w:type="spellEnd"/>
+      <w:r>
+        <w:t xml:space="preserve"> </w:t>
+      </w:r>
+      <w:proofErr w:type="spellStart"/>
+      <w:r>
+        <w:t>int</w:t>
+      </w:r>
+      <w:proofErr w:type="spellEnd"/>
+      <w:r>
+        <w:t xml:space="preserve"> – Id operatora z</w:t>
+      </w:r>
+    </w:p>
+    <w:p>
+      <w:pPr>
+        <w:pStyle w:val="Akapitzlist"/>
+        <w:numPr>
+          <w:ilvl w:val="0"/>
+          <w:numId w:val="18"/>
+        </w:numPr>
+        <w:spacing w:after="0"/>
+      </w:pPr>
+      <w:proofErr w:type="spellStart"/>
+      <w:r>
+        <w:t>SeatId</w:t>
+      </w:r>
+      <w:proofErr w:type="spellEnd"/>
+      <w:r>
+        <w:t xml:space="preserve"> </w:t>
+      </w:r>
+      <w:proofErr w:type="spellStart"/>
+      <w:r>
+        <w:t>int</w:t>
+      </w:r>
+      <w:proofErr w:type="spellEnd"/>
+      <w:r>
+        <w:t xml:space="preserve"> – Id miejsca z </w:t>
+      </w:r>
+    </w:p>
+    <w:p>
+      <w:pPr>
+        <w:pStyle w:val="Akapitzlist"/>
+        <w:numPr>
+          <w:ilvl w:val="0"/>
+          <w:numId w:val="18"/>
+        </w:numPr>
+      </w:pPr>
+      <w:proofErr w:type="spellStart"/>
+      <w:r>
+        <w:t>SeId</w:t>
+      </w:r>
+      <w:proofErr w:type="spellEnd"/>
+      <w:r>
+        <w:t xml:space="preserve"> </w:t>
+      </w:r>
+      <w:proofErr w:type="spellStart"/>
+      <w:r>
+        <w:t>int</w:t>
+      </w:r>
+      <w:proofErr w:type="spellEnd"/>
+      <w:r>
+        <w:t xml:space="preserve"> – ID seansu z </w:t>
+      </w:r>
+    </w:p>
+    <w:p>
+      <w:pPr>
+        <w:pStyle w:val="Akapitzlist"/>
+        <w:numPr>
+          <w:ilvl w:val="0"/>
+          <w:numId w:val="18"/>
+        </w:numPr>
+      </w:pPr>
+      <w:proofErr w:type="spellStart"/>
+      <w:r>
+        <w:t>CodeId</w:t>
+      </w:r>
+      <w:proofErr w:type="spellEnd"/>
+      <w:r>
+        <w:t xml:space="preserve"> </w:t>
+      </w:r>
+      <w:proofErr w:type="spellStart"/>
+      <w:r>
+        <w:t>int</w:t>
+      </w:r>
+      <w:proofErr w:type="spellEnd"/>
+      <w:r>
+        <w:t xml:space="preserve"> – ID kodu z </w:t>
+      </w:r>
+    </w:p>
+    <w:p>
+      <w:pPr>
+        <w:pStyle w:val="Akapitzlist"/>
+        <w:numPr>
+          <w:ilvl w:val="0"/>
+          <w:numId w:val="18"/>
+        </w:numPr>
+      </w:pPr>
+      <w:proofErr w:type="spellStart"/>
+      <w:r>
+        <w:t>Type</w:t>
+      </w:r>
+      <w:proofErr w:type="spellEnd"/>
+      <w:r>
+        <w:t xml:space="preserve"> </w:t>
+      </w:r>
+      <w:proofErr w:type="spellStart"/>
+      <w:r>
+        <w:t>int</w:t>
+      </w:r>
+      <w:proofErr w:type="spellEnd"/>
+      <w:r>
+        <w:t xml:space="preserve"> – typ biletu </w:t>
+      </w:r>
+    </w:p>
+    <w:p>
+      <w:pPr>
+        <w:pStyle w:val="Akapitzlist"/>
+        <w:numPr>
+          <w:ilvl w:val="0"/>
+          <w:numId w:val="18"/>
+        </w:numPr>
+      </w:pPr>
+      <w:proofErr w:type="spellStart"/>
+      <w:r>
+        <w:t>dataZakupu</w:t>
+      </w:r>
+      <w:proofErr w:type="spellEnd"/>
+      <w:r>
+        <w:t xml:space="preserve"> </w:t>
+      </w:r>
+      <w:proofErr w:type="spellStart"/>
+      <w:r>
+        <w:t>datetime</w:t>
+      </w:r>
+      <w:proofErr w:type="spellEnd"/>
+      <w:r>
+        <w:t xml:space="preserve"> – data zakupu biletu </w:t>
+      </w:r>
+    </w:p>
+    <w:p>
+      <w:pPr>
+        <w:pStyle w:val="Akapitzlist"/>
+        <w:numPr>
+          <w:ilvl w:val="0"/>
+          <w:numId w:val="18"/>
+        </w:numPr>
+        <w:spacing w:after="0"/>
+      </w:pPr>
+      <w:r>
+        <w:t xml:space="preserve">id </w:t>
+      </w:r>
+      <w:proofErr w:type="spellStart"/>
+      <w:r>
+        <w:t>int</w:t>
+      </w:r>
+      <w:proofErr w:type="spellEnd"/>
+      <w:r>
+        <w:t xml:space="preserve">  - id </w:t>
+      </w:r>
+      <w:r>
+        <w:t>Biletu</w:t>
+      </w:r>
+      <w:r>
+        <w:t xml:space="preserve"> (po wprowadzeniu wartości != 0 edytujemy </w:t>
+      </w:r>
+      <w:r>
+        <w:t>bilet</w:t>
+      </w:r>
+      <w:r>
+        <w:t>)</w:t>
+      </w:r>
+    </w:p>
+    <w:p>
+      <w:pPr>
+        <w:spacing w:after="0"/>
+      </w:pPr>
+      <w:r>
+        <w:t xml:space="preserve">Zwraca parametr r </w:t>
+      </w:r>
+      <w:proofErr w:type="spellStart"/>
+      <w:r>
+        <w:t>varchar</w:t>
+      </w:r>
+      <w:proofErr w:type="spellEnd"/>
+      <w:r>
+        <w:t>(300)</w:t>
+      </w:r>
+    </w:p>
+    <w:p/>
+    <w:p/>
+    <w:p/>
+    <w:p/>
     <w:sectPr>
       <w:pgSz w:w="11906" w:h="16838"/>
       <w:pgMar w:top="1417" w:right="1417" w:bottom="1417" w:left="1417" w:header="708" w:footer="708" w:gutter="0"/>
@@ -6392,7 +6876,7 @@
   <w:abstractNum w:abstractNumId="4" w15:restartNumberingAfterBreak="0">
     <w:nsid w:val="39676184"/>
     <w:multiLevelType w:val="hybridMultilevel"/>
-    <w:tmpl w:val="9E34E13E"/>
+    <w:tmpl w:val="8EF01DE8"/>
     <w:lvl w:ilvl="0" w:tplc="04150001">
       <w:start w:val="1"/>
       <w:numFmt w:val="bullet"/>
@@ -7555,6 +8039,119 @@
     </w:lvl>
   </w:abstractNum>
   <w:abstractNum w:abstractNumId="15" w15:restartNumberingAfterBreak="0">
+    <w:nsid w:val="63E16CAF"/>
+    <w:multiLevelType w:val="hybridMultilevel"/>
+    <w:tmpl w:val="8ABE04CC"/>
+    <w:lvl w:ilvl="0" w:tplc="04150001">
+      <w:start w:val="1"/>
+      <w:numFmt w:val="bullet"/>
+      <w:lvlText w:val=""/>
+      <w:lvlJc w:val="left"/>
+      <w:pPr>
+        <w:ind w:left="720" w:hanging="360"/>
+      </w:pPr>
+      <w:rPr>
+        <w:rFonts w:ascii="Symbol" w:hAnsi="Symbol" w:hint="default"/>
+      </w:rPr>
+    </w:lvl>
+    <w:lvl w:ilvl="1" w:tplc="04150003" w:tentative="1">
+      <w:start w:val="1"/>
+      <w:numFmt w:val="bullet"/>
+      <w:lvlText w:val="o"/>
+      <w:lvlJc w:val="left"/>
+      <w:pPr>
+        <w:ind w:left="1440" w:hanging="360"/>
+      </w:pPr>
+      <w:rPr>
+        <w:rFonts w:ascii="Courier New" w:hAnsi="Courier New" w:cs="Courier New" w:hint="default"/>
+      </w:rPr>
+    </w:lvl>
+    <w:lvl w:ilvl="2" w:tplc="04150005" w:tentative="1">
+      <w:start w:val="1"/>
+      <w:numFmt w:val="bullet"/>
+      <w:lvlText w:val=""/>
+      <w:lvlJc w:val="left"/>
+      <w:pPr>
+        <w:ind w:left="2160" w:hanging="360"/>
+      </w:pPr>
+      <w:rPr>
+        <w:rFonts w:ascii="Wingdings" w:hAnsi="Wingdings" w:hint="default"/>
+      </w:rPr>
+    </w:lvl>
+    <w:lvl w:ilvl="3" w:tplc="04150001" w:tentative="1">
+      <w:start w:val="1"/>
+      <w:numFmt w:val="bullet"/>
+      <w:lvlText w:val=""/>
+      <w:lvlJc w:val="left"/>
+      <w:pPr>
+        <w:ind w:left="2880" w:hanging="360"/>
+      </w:pPr>
+      <w:rPr>
+        <w:rFonts w:ascii="Symbol" w:hAnsi="Symbol" w:hint="default"/>
+      </w:rPr>
+    </w:lvl>
+    <w:lvl w:ilvl="4" w:tplc="04150003" w:tentative="1">
+      <w:start w:val="1"/>
+      <w:numFmt w:val="bullet"/>
+      <w:lvlText w:val="o"/>
+      <w:lvlJc w:val="left"/>
+      <w:pPr>
+        <w:ind w:left="3600" w:hanging="360"/>
+      </w:pPr>
+      <w:rPr>
+        <w:rFonts w:ascii="Courier New" w:hAnsi="Courier New" w:cs="Courier New" w:hint="default"/>
+      </w:rPr>
+    </w:lvl>
+    <w:lvl w:ilvl="5" w:tplc="04150005" w:tentative="1">
+      <w:start w:val="1"/>
+      <w:numFmt w:val="bullet"/>
+      <w:lvlText w:val=""/>
+      <w:lvlJc w:val="left"/>
+      <w:pPr>
+        <w:ind w:left="4320" w:hanging="360"/>
+      </w:pPr>
+      <w:rPr>
+        <w:rFonts w:ascii="Wingdings" w:hAnsi="Wingdings" w:hint="default"/>
+      </w:rPr>
+    </w:lvl>
+    <w:lvl w:ilvl="6" w:tplc="04150001" w:tentative="1">
+      <w:start w:val="1"/>
+      <w:numFmt w:val="bullet"/>
+      <w:lvlText w:val=""/>
+      <w:lvlJc w:val="left"/>
+      <w:pPr>
+        <w:ind w:left="5040" w:hanging="360"/>
+      </w:pPr>
+      <w:rPr>
+        <w:rFonts w:ascii="Symbol" w:hAnsi="Symbol" w:hint="default"/>
+      </w:rPr>
+    </w:lvl>
+    <w:lvl w:ilvl="7" w:tplc="04150003" w:tentative="1">
+      <w:start w:val="1"/>
+      <w:numFmt w:val="bullet"/>
+      <w:lvlText w:val="o"/>
+      <w:lvlJc w:val="left"/>
+      <w:pPr>
+        <w:ind w:left="5760" w:hanging="360"/>
+      </w:pPr>
+      <w:rPr>
+        <w:rFonts w:ascii="Courier New" w:hAnsi="Courier New" w:cs="Courier New" w:hint="default"/>
+      </w:rPr>
+    </w:lvl>
+    <w:lvl w:ilvl="8" w:tplc="04150005" w:tentative="1">
+      <w:start w:val="1"/>
+      <w:numFmt w:val="bullet"/>
+      <w:lvlText w:val=""/>
+      <w:lvlJc w:val="left"/>
+      <w:pPr>
+        <w:ind w:left="6480" w:hanging="360"/>
+      </w:pPr>
+      <w:rPr>
+        <w:rFonts w:ascii="Wingdings" w:hAnsi="Wingdings" w:hint="default"/>
+      </w:rPr>
+    </w:lvl>
+  </w:abstractNum>
+  <w:abstractNum w:abstractNumId="16" w15:restartNumberingAfterBreak="0">
     <w:nsid w:val="6A1169E2"/>
     <w:multiLevelType w:val="hybridMultilevel"/>
     <w:tmpl w:val="9BF48BA0"/>
@@ -7667,7 +8264,7 @@
       </w:rPr>
     </w:lvl>
   </w:abstractNum>
-  <w:abstractNum w:abstractNumId="16" w15:restartNumberingAfterBreak="0">
+  <w:abstractNum w:abstractNumId="17" w15:restartNumberingAfterBreak="0">
     <w:nsid w:val="72E45E85"/>
     <w:multiLevelType w:val="hybridMultilevel"/>
     <w:tmpl w:val="BA2E19E6"/>
@@ -7780,7 +8377,7 @@
       </w:rPr>
     </w:lvl>
   </w:abstractNum>
-  <w:abstractNum w:abstractNumId="17" w15:restartNumberingAfterBreak="0">
+  <w:abstractNum w:abstractNumId="18" w15:restartNumberingAfterBreak="0">
     <w:nsid w:val="77D333D5"/>
     <w:multiLevelType w:val="hybridMultilevel"/>
     <w:tmpl w:val="790C3F1C"/>
@@ -7918,7 +8515,7 @@
     <w:abstractNumId w:val="3"/>
   </w:num>
   <w:num w:numId="9" w16cid:durableId="1765684076">
-    <w:abstractNumId w:val="17"/>
+    <w:abstractNumId w:val="18"/>
   </w:num>
   <w:num w:numId="10" w16cid:durableId="202866200">
     <w:abstractNumId w:val="7"/>
@@ -7933,13 +8530,13 @@
     <w:abstractNumId w:val="6"/>
   </w:num>
   <w:num w:numId="14" w16cid:durableId="1521891514">
-    <w:abstractNumId w:val="16"/>
+    <w:abstractNumId w:val="17"/>
   </w:num>
   <w:num w:numId="15" w16cid:durableId="1273169413">
     <w:abstractNumId w:val="0"/>
   </w:num>
   <w:num w:numId="16" w16cid:durableId="1400783848">
-    <w:abstractNumId w:val="15"/>
+    <w:abstractNumId w:val="16"/>
   </w:num>
   <w:num w:numId="17" w16cid:durableId="660353761">
     <w:abstractNumId w:val="1"/>
@@ -7949,15 +8546,9 @@
   </w:num>
   <w:num w:numId="19" w16cid:durableId="867764424">
     <w:abstractNumId w:val="4"/>
-    <w:lvlOverride w:ilvl="0"/>
-    <w:lvlOverride w:ilvl="1"/>
-    <w:lvlOverride w:ilvl="2"/>
-    <w:lvlOverride w:ilvl="3"/>
-    <w:lvlOverride w:ilvl="4"/>
-    <w:lvlOverride w:ilvl="5"/>
-    <w:lvlOverride w:ilvl="6"/>
-    <w:lvlOverride w:ilvl="7"/>
-    <w:lvlOverride w:ilvl="8"/>
+  </w:num>
+  <w:num w:numId="20" w16cid:durableId="46420262">
+    <w:abstractNumId w:val="15"/>
   </w:num>
 </w:numbering>
 </file>
@@ -8362,7 +8953,7 @@
   <w:style w:type="paragraph" w:default="1" w:styleId="Normalny">
     <w:name w:val="Normal"/>
     <w:qFormat/>
-    <w:rsid w:val="00ED4059"/>
+    <w:rsid w:val="00DB17A3"/>
   </w:style>
   <w:style w:type="paragraph" w:styleId="Nagwek1">
     <w:name w:val="heading 1"/>

</xml_diff>

<commit_message>
Rozubudowa bazy danych po zajęciach 02.04
dodanie kolumn do tabel films oraz booking
rozbudowanie dodawania obrazków do n:n
rozbudowanie dodawania kategori filmów do n:n

modyfikacja procedur obsługujących powyższe tabele
modyfikacja metod odpowiedzialnych za obsługę ww. procedur
</commit_message>
<xml_diff>
--- a/Materiały/Zarządzanie kinem.docx
+++ b/Materiały/Zarządzanie kinem.docx
@@ -6,8 +6,16 @@
       <w:pPr>
         <w:jc w:val="center"/>
       </w:pPr>
-      <w:r>
-        <w:t>Zarządzanie kinem</w:t>
+      <w:proofErr w:type="spellStart"/>
+      <w:r>
+        <w:t>w</w:t>
+      </w:r>
+      <w:r>
+        <w:t>Zarządzanie</w:t>
+      </w:r>
+      <w:proofErr w:type="spellEnd"/>
+      <w:r>
+        <w:t xml:space="preserve"> kinem</w:t>
       </w:r>
     </w:p>
     <w:p>
@@ -5971,13 +5979,7 @@
       </w:r>
       <w:proofErr w:type="spellEnd"/>
       <w:r>
-        <w:t xml:space="preserve">  - id </w:t>
-      </w:r>
-      <w:r>
-        <w:t>kategorii</w:t>
-      </w:r>
-      <w:r>
-        <w:t xml:space="preserve"> (po wprowadzeniu wartości != 0 edytujemy </w:t>
+        <w:t xml:space="preserve">  - id kategorii (po wprowadzeniu wartości != 0 edytujemy </w:t>
       </w:r>
       <w:r>
         <w:t>kategorię</w:t>
@@ -6165,13 +6167,7 @@
       </w:r>
       <w:proofErr w:type="spellEnd"/>
       <w:r>
-        <w:t xml:space="preserve">  - id </w:t>
-      </w:r>
-      <w:r>
-        <w:t>Seansu</w:t>
-      </w:r>
-      <w:r>
-        <w:t xml:space="preserve"> (po wprowadzeniu wartości != 0 edytujemy </w:t>
+        <w:t xml:space="preserve">  - id Seansu (po wprowadzeniu wartości != 0 edytujemy </w:t>
       </w:r>
       <w:r>
         <w:t>seans</w:t>
@@ -6401,19 +6397,7 @@
       </w:r>
       <w:proofErr w:type="spellEnd"/>
       <w:r>
-        <w:t xml:space="preserve">  - id </w:t>
-      </w:r>
-      <w:r>
-        <w:t>Biletu</w:t>
-      </w:r>
-      <w:r>
-        <w:t xml:space="preserve"> (po wprowadzeniu wartości != 0 edytujemy </w:t>
-      </w:r>
-      <w:r>
-        <w:t>bilet</w:t>
-      </w:r>
-      <w:r>
-        <w:t>)</w:t>
+        <w:t xml:space="preserve">  - id Biletu (po wprowadzeniu wartości != 0 edytujemy bilet)</w:t>
       </w:r>
     </w:p>
     <w:p>

</xml_diff>